<commit_message>
Continuidade a documentação no dia 30/10/25
</commit_message>
<xml_diff>
--- a/Documentação/Documentação PI - 2º Semestre 2025.docx
+++ b/Documentação/Documentação PI - 2º Semestre 2025.docx
@@ -321,7 +321,7 @@
     <w:tbl>
       <w:tblPr>
         <w:tblStyle w:val="a"/>
-        <w:tblW w:w="6720" w:type="dxa"/>
+        <w:tblW w:w="7080" w:type="dxa"/>
         <w:jc w:val="center"/>
         <w:tblInd w:w="0" w:type="dxa"/>
         <w:tblLayout w:type="fixed"/>
@@ -335,7 +335,7 @@
       </w:tblPr>
       <w:tblGrid>
         <w:gridCol w:w="3360"/>
-        <w:gridCol w:w="3359"/>
+        <w:gridCol w:w="3720"/>
       </w:tblGrid>
       <w:tr>
         <w:trPr/>
@@ -363,7 +363,7 @@
         </w:tc>
         <w:tc>
           <w:tcPr>
-            <w:tcW w:w="3359" w:type="dxa"/>
+            <w:tcW w:w="3720" w:type="dxa"/>
             <w:tcBorders>
               <w:top w:val="single" w:sz="8" w:space="0" w:color="000000"/>
               <w:left w:val="single" w:sz="8" w:space="0" w:color="000000"/>
@@ -422,7 +422,7 @@
         </w:tc>
         <w:tc>
           <w:tcPr>
-            <w:tcW w:w="3359" w:type="dxa"/>
+            <w:tcW w:w="3720" w:type="dxa"/>
             <w:tcBorders>
               <w:top w:val="single" w:sz="8" w:space="0" w:color="000000"/>
               <w:left w:val="single" w:sz="8" w:space="0" w:color="000000"/>
@@ -443,7 +443,11 @@
             </w:pPr>
             <w:r>
               <w:rPr/>
-              <w:t>Product Owner</w:t>
+              <w:t xml:space="preserve">Product Owner </w:t>
+            </w:r>
+            <w:r>
+              <w:rPr/>
+              <w:t>e Banco de Dados</w:t>
             </w:r>
           </w:p>
         </w:tc>
@@ -473,7 +477,7 @@
         </w:tc>
         <w:tc>
           <w:tcPr>
-            <w:tcW w:w="3359" w:type="dxa"/>
+            <w:tcW w:w="3720" w:type="dxa"/>
             <w:tcBorders>
               <w:top w:val="single" w:sz="8" w:space="0" w:color="000000"/>
               <w:left w:val="single" w:sz="8" w:space="0" w:color="000000"/>
@@ -524,7 +528,7 @@
         </w:tc>
         <w:tc>
           <w:tcPr>
-            <w:tcW w:w="3359" w:type="dxa"/>
+            <w:tcW w:w="3720" w:type="dxa"/>
             <w:tcBorders>
               <w:top w:val="single" w:sz="8" w:space="0" w:color="000000"/>
               <w:left w:val="single" w:sz="8" w:space="0" w:color="000000"/>
@@ -575,7 +579,7 @@
         </w:tc>
         <w:tc>
           <w:tcPr>
-            <w:tcW w:w="3359" w:type="dxa"/>
+            <w:tcW w:w="3720" w:type="dxa"/>
             <w:tcBorders>
               <w:top w:val="single" w:sz="8" w:space="0" w:color="000000"/>
               <w:left w:val="single" w:sz="8" w:space="0" w:color="000000"/>
@@ -4065,7 +4069,7 @@
       <w:r>
         <w:rPr/>
         <w:drawing>
-          <wp:anchor behindDoc="0" distT="0" distB="0" distL="0" distR="0" simplePos="0" locked="0" layoutInCell="0" allowOverlap="1" relativeHeight="27">
+          <wp:anchor behindDoc="0" distT="0" distB="0" distL="0" distR="0" simplePos="0" locked="0" layoutInCell="0" allowOverlap="1" relativeHeight="30">
             <wp:simplePos x="0" y="0"/>
             <wp:positionH relativeFrom="column">
               <wp:posOffset>1711960</wp:posOffset>
@@ -4274,7 +4278,7 @@
         <mc:AlternateContent>
           <mc:Choice Requires="wps">
             <w:drawing>
-              <wp:anchor behindDoc="0" distT="23495" distB="67945" distL="46355" distR="45085" simplePos="0" locked="0" layoutInCell="1" allowOverlap="1" relativeHeight="23" wp14:anchorId="36FFBE50">
+              <wp:anchor behindDoc="0" distT="23495" distB="67945" distL="46355" distR="45085" simplePos="0" locked="0" layoutInCell="1" allowOverlap="1" relativeHeight="26" wp14:anchorId="36FFBE50">
                 <wp:simplePos x="0" y="0"/>
                 <wp:positionH relativeFrom="column">
                   <wp:posOffset>1506855</wp:posOffset>
@@ -4724,7 +4728,27 @@
           <w:color w:val="000000"/>
           <w:u w:val="none"/>
         </w:rPr>
-        <w:t>Jira (Ferramenta de Gerenciamento de Projetos):</w:t>
+        <w:t xml:space="preserve">Jira </w:t>
+      </w:r>
+      <w:r>
+        <w:rPr>
+          <w:rStyle w:val="Hyperlink"/>
+          <w:b/>
+          <w:bCs/>
+          <w:color w:val="000000"/>
+          <w:u w:val="none"/>
+        </w:rPr>
+        <w:t xml:space="preserve">Software </w:t>
+      </w:r>
+      <w:r>
+        <w:rPr>
+          <w:rStyle w:val="Hyperlink"/>
+          <w:b/>
+          <w:bCs/>
+          <w:color w:val="000000"/>
+          <w:u w:val="none"/>
+        </w:rPr>
+        <w:t>(Ferramenta de Gerenciamento de Projetos):</w:t>
       </w:r>
       <w:r>
         <w:rPr>
@@ -4734,13 +4758,70 @@
         </w:rPr>
         <w:t xml:space="preserve"> </w:t>
       </w:r>
-      <w:r>
+      <w:hyperlink r:id="rId4">
+        <w:r>
+          <w:rPr>
+            <w:rStyle w:val="Hyperlink"/>
+            <w:u w:val="single"/>
+          </w:rPr>
+          <w:t>https://petepet.atlassian.net/jira/software/projects/KAN/boards/1</w:t>
+        </w:r>
+      </w:hyperlink>
+    </w:p>
+    <w:p>
+      <w:pPr>
+        <w:pStyle w:val="Normal"/>
+        <w:jc w:val="left"/>
         <w:rPr>
           <w:rStyle w:val="Hyperlink"/>
           <w:u w:val="single"/>
         </w:rPr>
-        <w:t>https://petepet.atlassian.net/jira/software/projects/KAN/boards/1</w:t>
-      </w:r>
+      </w:pPr>
+      <w:r>
+        <w:rPr/>
+      </w:r>
+    </w:p>
+    <w:p>
+      <w:pPr>
+        <w:pStyle w:val="Normal"/>
+        <w:jc w:val="left"/>
+        <w:rPr/>
+      </w:pPr>
+      <w:r>
+        <w:rPr>
+          <w:rStyle w:val="Hyperlink"/>
+          <w:b/>
+          <w:bCs/>
+          <w:color w:val="000000"/>
+          <w:u w:val="none"/>
+        </w:rPr>
+        <w:t>Documentação de Engenharia de Software</w:t>
+      </w:r>
+      <w:r>
+        <w:rPr>
+          <w:rStyle w:val="Hyperlink"/>
+          <w:b/>
+          <w:bCs/>
+          <w:color w:val="000000"/>
+          <w:u w:val="none"/>
+        </w:rPr>
+        <w:t>:</w:t>
+      </w:r>
+    </w:p>
+    <w:p>
+      <w:pPr>
+        <w:pStyle w:val="Normal"/>
+        <w:jc w:val="left"/>
+        <w:rPr/>
+      </w:pPr>
+      <w:hyperlink r:id="rId5">
+        <w:r>
+          <w:rPr>
+            <w:rStyle w:val="Hyperlink"/>
+          </w:rPr>
+          <w:t>https://github.com/AleksGustavo/PI-2--Semestre-2025/tree/mainDocumenta%C3%A7%C3%A3o/Engenharia%20de%20Software</w:t>
+        </w:r>
+      </w:hyperlink>
       <w:r>
         <w:br w:type="page"/>
       </w:r>
@@ -11343,25 +11424,6 @@
     </w:p>
     <w:p>
       <w:pPr>
-        <w:pStyle w:val="Normal"/>
-        <w:rPr/>
-      </w:pPr>
-      <w:r>
-        <w:rPr/>
-        <w:t>Neste capítulo, são apresentados os documentos técnicos que descrevem os aspectos fundamentais do sistema desenvolvido, fornecendo uma base sólida para compreensão e manutenção futura. A documentação é uma parte essencial do processo de desenvolvimento de software, pois oferece um registro detalhado das decisões tomadas e das características do sistema.</w:t>
-      </w:r>
-    </w:p>
-    <w:p>
-      <w:pPr>
-        <w:pStyle w:val="Normal"/>
-        <w:rPr/>
-      </w:pPr>
-      <w:r>
-        <w:rPr/>
-      </w:r>
-    </w:p>
-    <w:p>
-      <w:pPr>
         <w:pStyle w:val="Heading2"/>
         <w:rPr/>
       </w:pPr>
@@ -11413,8 +11475,8 @@
       </w:pPr>
       <w:r>
         <w:rPr>
-          <w:sz w:val="22"/>
-          <w:szCs w:val="22"/>
+          <w:sz w:val="24"/>
+          <w:szCs w:val="24"/>
         </w:rPr>
         <w:t>3.2.1 – Diagrama de Caso de Uso</w:t>
       </w:r>
@@ -11450,7 +11512,7 @@
           <w:bCs/>
         </w:rPr>
         <w:drawing>
-          <wp:anchor behindDoc="0" distT="0" distB="0" distL="0" distR="0" simplePos="0" locked="0" layoutInCell="0" allowOverlap="1" relativeHeight="25">
+          <wp:anchor behindDoc="0" distT="0" distB="0" distL="0" distR="0" simplePos="0" locked="0" layoutInCell="0" allowOverlap="1" relativeHeight="28">
             <wp:simplePos x="0" y="0"/>
             <wp:positionH relativeFrom="column">
               <wp:align>center</wp:align>
@@ -11475,7 +11537,7 @@
                     </pic:cNvPicPr>
                   </pic:nvPicPr>
                   <pic:blipFill>
-                    <a:blip r:embed="rId4"/>
+                    <a:blip r:embed="rId6"/>
                     <a:srcRect l="-181" t="-106" r="-181" b="-106"/>
                     <a:stretch>
                       <a:fillRect/>
@@ -11559,8 +11621,8 @@
       </w:pPr>
       <w:r>
         <w:rPr>
-          <w:sz w:val="22"/>
-          <w:szCs w:val="22"/>
+          <w:sz w:val="24"/>
+          <w:szCs w:val="24"/>
         </w:rPr>
         <w:t>3.2.3 – Diagramas de Sequência</w:t>
       </w:r>
@@ -11592,18 +11654,16 @@
         <w:spacing w:before="0" w:after="0"/>
         <w:jc w:val="center"/>
         <w:rPr>
-          <w:b/>
-          <w:bCs/>
-          <w:sz w:val="24"/>
-          <w:szCs w:val="24"/>
+          <w:sz w:val="22"/>
+          <w:szCs w:val="22"/>
         </w:rPr>
       </w:pPr>
       <w:r>
         <w:rPr>
           <w:b/>
           <w:bCs/>
-          <w:sz w:val="24"/>
-          <w:szCs w:val="24"/>
+          <w:sz w:val="22"/>
+          <w:szCs w:val="22"/>
         </w:rPr>
         <w:t>Agendamento de Serviço de Banho e Tosa</w:t>
       </w:r>
@@ -11628,7 +11688,7 @@
           <w:szCs w:val="24"/>
         </w:rPr>
         <w:drawing>
-          <wp:anchor behindDoc="0" distT="0" distB="0" distL="0" distR="0" simplePos="0" locked="0" layoutInCell="0" allowOverlap="1" relativeHeight="26">
+          <wp:anchor behindDoc="0" distT="0" distB="0" distL="0" distR="0" simplePos="0" locked="0" layoutInCell="0" allowOverlap="1" relativeHeight="29">
             <wp:simplePos x="0" y="0"/>
             <wp:positionH relativeFrom="column">
               <wp:posOffset>0</wp:posOffset>
@@ -11653,7 +11713,7 @@
                     </pic:cNvPicPr>
                   </pic:nvPicPr>
                   <pic:blipFill>
-                    <a:blip r:embed="rId5"/>
+                    <a:blip r:embed="rId7"/>
                     <a:srcRect l="-137" t="-302" r="-137" b="-302"/>
                     <a:stretch>
                       <a:fillRect/>
@@ -11689,16 +11749,16 @@
         <w:rPr>
           <w:b/>
           <w:bCs/>
-          <w:sz w:val="24"/>
-          <w:szCs w:val="24"/>
+          <w:sz w:val="22"/>
+          <w:szCs w:val="22"/>
         </w:rPr>
       </w:pPr>
       <w:r>
         <w:rPr>
           <w:b/>
           <w:bCs/>
-          <w:sz w:val="24"/>
-          <w:szCs w:val="24"/>
+          <w:sz w:val="22"/>
+          <w:szCs w:val="22"/>
         </w:rPr>
         <w:t>Cadastro de Cliente e Pet</w:t>
       </w:r>
@@ -11723,7 +11783,7 @@
           <w:szCs w:val="24"/>
         </w:rPr>
         <w:drawing>
-          <wp:anchor behindDoc="0" distT="0" distB="0" distL="0" distR="0" simplePos="0" locked="0" layoutInCell="0" allowOverlap="1" relativeHeight="28">
+          <wp:anchor behindDoc="0" distT="0" distB="0" distL="0" distR="0" simplePos="0" locked="0" layoutInCell="0" allowOverlap="1" relativeHeight="31">
             <wp:simplePos x="0" y="0"/>
             <wp:positionH relativeFrom="column">
               <wp:posOffset>46355</wp:posOffset>
@@ -11748,7 +11808,7 @@
                     </pic:cNvPicPr>
                   </pic:nvPicPr>
                   <pic:blipFill>
-                    <a:blip r:embed="rId6"/>
+                    <a:blip r:embed="rId8"/>
                     <a:srcRect l="-84" t="-131" r="-84" b="-131"/>
                     <a:stretch>
                       <a:fillRect/>
@@ -11805,16 +11865,16 @@
         <w:rPr>
           <w:b/>
           <w:bCs/>
-          <w:sz w:val="24"/>
-          <w:szCs w:val="24"/>
+          <w:sz w:val="22"/>
+          <w:szCs w:val="22"/>
         </w:rPr>
       </w:pPr>
       <w:r>
         <w:rPr>
           <w:b/>
           <w:bCs/>
-          <w:sz w:val="24"/>
-          <w:szCs w:val="24"/>
+          <w:sz w:val="22"/>
+          <w:szCs w:val="22"/>
         </w:rPr>
         <w:t>Compra e Entrada de Estoque</w:t>
       </w:r>
@@ -11839,7 +11899,7 @@
           <w:szCs w:val="24"/>
         </w:rPr>
         <w:drawing>
-          <wp:anchor behindDoc="0" distT="0" distB="0" distL="0" distR="0" simplePos="0" locked="0" layoutInCell="0" allowOverlap="1" relativeHeight="29">
+          <wp:anchor behindDoc="0" distT="0" distB="0" distL="0" distR="0" simplePos="0" locked="0" layoutInCell="0" allowOverlap="1" relativeHeight="32">
             <wp:simplePos x="0" y="0"/>
             <wp:positionH relativeFrom="column">
               <wp:posOffset>-156210</wp:posOffset>
@@ -11864,7 +11924,7 @@
                     </pic:cNvPicPr>
                   </pic:nvPicPr>
                   <pic:blipFill>
-                    <a:blip r:embed="rId7"/>
+                    <a:blip r:embed="rId9"/>
                     <a:srcRect l="-68" t="-100" r="-68" b="-100"/>
                     <a:stretch>
                       <a:fillRect/>
@@ -11900,16 +11960,16 @@
         <w:rPr>
           <w:b/>
           <w:bCs/>
-          <w:sz w:val="24"/>
-          <w:szCs w:val="24"/>
+          <w:sz w:val="22"/>
+          <w:szCs w:val="22"/>
         </w:rPr>
       </w:pPr>
       <w:r>
         <w:rPr>
           <w:b/>
           <w:bCs/>
-          <w:sz w:val="24"/>
-          <w:szCs w:val="24"/>
+          <w:sz w:val="22"/>
+          <w:szCs w:val="22"/>
         </w:rPr>
         <w:t>Realização de Venda (Checkout)</w:t>
       </w:r>
@@ -11934,7 +11994,7 @@
           <w:szCs w:val="24"/>
         </w:rPr>
         <w:drawing>
-          <wp:anchor behindDoc="0" distT="0" distB="0" distL="0" distR="0" simplePos="0" locked="0" layoutInCell="0" allowOverlap="1" relativeHeight="30">
+          <wp:anchor behindDoc="0" distT="0" distB="0" distL="0" distR="0" simplePos="0" locked="0" layoutInCell="0" allowOverlap="1" relativeHeight="33">
             <wp:simplePos x="0" y="0"/>
             <wp:positionH relativeFrom="column">
               <wp:posOffset>-113665</wp:posOffset>
@@ -11959,7 +12019,7 @@
                     </pic:cNvPicPr>
                   </pic:nvPicPr>
                   <pic:blipFill>
-                    <a:blip r:embed="rId8"/>
+                    <a:blip r:embed="rId10"/>
                     <a:srcRect l="-80" t="-110" r="-80" b="-110"/>
                     <a:stretch>
                       <a:fillRect/>
@@ -12016,16 +12076,16 @@
         <w:rPr>
           <w:b/>
           <w:bCs/>
-          <w:sz w:val="24"/>
-          <w:szCs w:val="24"/>
+          <w:sz w:val="22"/>
+          <w:szCs w:val="22"/>
         </w:rPr>
       </w:pPr>
       <w:r>
         <w:rPr>
           <w:b/>
           <w:bCs/>
-          <w:sz w:val="24"/>
-          <w:szCs w:val="24"/>
+          <w:sz w:val="22"/>
+          <w:szCs w:val="22"/>
         </w:rPr>
         <w:t>Registro de Histórico Veterinário e Vacina</w:t>
       </w:r>
@@ -12071,7 +12131,7 @@
           <w:szCs w:val="24"/>
         </w:rPr>
         <w:drawing>
-          <wp:anchor behindDoc="0" distT="0" distB="0" distL="0" distR="0" simplePos="0" locked="0" layoutInCell="0" allowOverlap="1" relativeHeight="31">
+          <wp:anchor behindDoc="0" distT="0" distB="0" distL="0" distR="0" simplePos="0" locked="0" layoutInCell="0" allowOverlap="1" relativeHeight="34">
             <wp:simplePos x="0" y="0"/>
             <wp:positionH relativeFrom="column">
               <wp:align>center</wp:align>
@@ -12096,7 +12156,7 @@
                     </pic:cNvPicPr>
                   </pic:nvPicPr>
                   <pic:blipFill>
-                    <a:blip r:embed="rId9"/>
+                    <a:blip r:embed="rId11"/>
                     <a:srcRect l="-85" t="-142" r="-85" b="-142"/>
                     <a:stretch>
                       <a:fillRect/>
@@ -12128,14 +12188,14 @@
       <w:pPr>
         <w:pStyle w:val="Heading2"/>
         <w:rPr>
-          <w:sz w:val="22"/>
-          <w:szCs w:val="22"/>
+          <w:sz w:val="24"/>
+          <w:szCs w:val="24"/>
         </w:rPr>
       </w:pPr>
       <w:r>
         <w:rPr>
-          <w:sz w:val="22"/>
-          <w:szCs w:val="22"/>
+          <w:sz w:val="24"/>
+          <w:szCs w:val="24"/>
         </w:rPr>
         <w:t>3.2.4</w:t>
         <w:tab/>
@@ -12145,22 +12205,22 @@
         <w:rPr>
           <w:b/>
           <w:bCs/>
-          <w:sz w:val="22"/>
-          <w:szCs w:val="22"/>
+          <w:sz w:val="24"/>
+          <w:szCs w:val="24"/>
         </w:rPr>
         <w:t>–</w:t>
       </w:r>
       <w:r>
         <w:rPr>
-          <w:sz w:val="22"/>
-          <w:szCs w:val="22"/>
+          <w:sz w:val="24"/>
+          <w:szCs w:val="24"/>
         </w:rPr>
         <w:t xml:space="preserve"> </w:t>
       </w:r>
       <w:r>
         <w:rPr>
-          <w:sz w:val="22"/>
-          <w:szCs w:val="22"/>
+          <w:sz w:val="24"/>
+          <w:szCs w:val="24"/>
         </w:rPr>
         <w:t>Diagrama de Classes</w:t>
       </w:r>
@@ -12173,7 +12233,7 @@
       <w:r>
         <w:rPr/>
         <w:drawing>
-          <wp:anchor behindDoc="0" distT="0" distB="0" distL="0" distR="0" simplePos="0" locked="0" layoutInCell="0" allowOverlap="1" relativeHeight="32">
+          <wp:anchor behindDoc="0" distT="0" distB="0" distL="0" distR="0" simplePos="0" locked="0" layoutInCell="0" allowOverlap="1" relativeHeight="35">
             <wp:simplePos x="0" y="0"/>
             <wp:positionH relativeFrom="column">
               <wp:posOffset>-45720</wp:posOffset>
@@ -12198,7 +12258,7 @@
                     </pic:cNvPicPr>
                   </pic:nvPicPr>
                   <pic:blipFill>
-                    <a:blip r:embed="rId10"/>
+                    <a:blip r:embed="rId12"/>
                     <a:srcRect l="-83" t="-153" r="-83" b="-153"/>
                     <a:stretch>
                       <a:fillRect/>
@@ -12302,7 +12362,7 @@
           <w:bCs/>
         </w:rPr>
         <w:drawing>
-          <wp:anchor behindDoc="0" distT="0" distB="0" distL="0" distR="0" simplePos="0" locked="0" layoutInCell="0" allowOverlap="1" relativeHeight="33">
+          <wp:anchor behindDoc="0" distT="0" distB="0" distL="0" distR="0" simplePos="0" locked="0" layoutInCell="0" allowOverlap="1" relativeHeight="36">
             <wp:simplePos x="0" y="0"/>
             <wp:positionH relativeFrom="column">
               <wp:align>center</wp:align>
@@ -12327,7 +12387,7 @@
                     </pic:cNvPicPr>
                   </pic:nvPicPr>
                   <pic:blipFill>
-                    <a:blip r:embed="rId11"/>
+                    <a:blip r:embed="rId13"/>
                     <a:srcRect l="-38" t="-74" r="-38" b="-74"/>
                     <a:stretch>
                       <a:fillRect/>
@@ -12368,6 +12428,36 @@
           <w:b/>
           <w:bCs/>
         </w:rPr>
+      </w:r>
+    </w:p>
+    <w:p>
+      <w:pPr>
+        <w:pStyle w:val="Normal"/>
+        <w:rPr>
+          <w:b/>
+          <w:bCs/>
+        </w:rPr>
+      </w:pPr>
+      <w:r>
+        <w:rPr>
+          <w:b/>
+          <w:bCs/>
+        </w:rPr>
+      </w:r>
+    </w:p>
+    <w:p>
+      <w:pPr>
+        <w:pStyle w:val="Normal"/>
+        <w:rPr>
+          <w:b/>
+          <w:bCs/>
+        </w:rPr>
+      </w:pPr>
+      <w:r>
+        <w:rPr>
+          <w:b/>
+          <w:bCs/>
+        </w:rPr>
         <w:t>3.3.2 – Modelo Lógico</w:t>
       </w:r>
     </w:p>
@@ -12385,7 +12475,7 @@
           <w:bCs/>
         </w:rPr>
         <w:drawing>
-          <wp:anchor behindDoc="0" distT="0" distB="0" distL="0" distR="0" simplePos="0" locked="0" layoutInCell="0" allowOverlap="1" relativeHeight="34">
+          <wp:anchor behindDoc="0" distT="0" distB="0" distL="0" distR="0" simplePos="0" locked="0" layoutInCell="0" allowOverlap="1" relativeHeight="37">
             <wp:simplePos x="0" y="0"/>
             <wp:positionH relativeFrom="column">
               <wp:posOffset>114300</wp:posOffset>
@@ -12410,7 +12500,7 @@
                     </pic:cNvPicPr>
                   </pic:nvPicPr>
                   <pic:blipFill>
-                    <a:blip r:embed="rId12"/>
+                    <a:blip r:embed="rId14"/>
                     <a:srcRect l="-38" t="-60" r="-38" b="-60"/>
                     <a:stretch>
                       <a:fillRect/>
@@ -12490,6 +12580,39 @@
           <w:sz w:val="22"/>
           <w:szCs w:val="22"/>
         </w:rPr>
+      </w:r>
+      <w:r>
+        <w:br w:type="page"/>
+      </w:r>
+    </w:p>
+    <w:p>
+      <w:pPr>
+        <w:pStyle w:val="Heading2"/>
+        <w:rPr>
+          <w:sz w:val="22"/>
+          <w:szCs w:val="22"/>
+        </w:rPr>
+      </w:pPr>
+      <w:r>
+        <w:rPr>
+          <w:sz w:val="22"/>
+          <w:szCs w:val="22"/>
+        </w:rPr>
+      </w:r>
+    </w:p>
+    <w:p>
+      <w:pPr>
+        <w:pStyle w:val="Heading2"/>
+        <w:rPr>
+          <w:sz w:val="22"/>
+          <w:szCs w:val="22"/>
+        </w:rPr>
+      </w:pPr>
+      <w:r>
+        <w:rPr>
+          <w:sz w:val="22"/>
+          <w:szCs w:val="22"/>
+        </w:rPr>
         <w:t>3.3.3 – Modelo Físico</w:t>
       </w:r>
     </w:p>
@@ -12522,7 +12645,7 @@
           <w:szCs w:val="22"/>
         </w:rPr>
         <w:drawing>
-          <wp:anchor behindDoc="0" distT="0" distB="0" distL="0" distR="0" simplePos="0" locked="0" layoutInCell="0" allowOverlap="1" relativeHeight="35">
+          <wp:anchor behindDoc="0" distT="0" distB="0" distL="0" distR="0" simplePos="0" locked="0" layoutInCell="0" allowOverlap="1" relativeHeight="38">
             <wp:simplePos x="0" y="0"/>
             <wp:positionH relativeFrom="column">
               <wp:align>center</wp:align>
@@ -12547,7 +12670,7 @@
                     </pic:cNvPicPr>
                   </pic:nvPicPr>
                   <pic:blipFill>
-                    <a:blip r:embed="rId13"/>
+                    <a:blip r:embed="rId15"/>
                     <a:srcRect l="-70" t="-98" r="-70" b="-98"/>
                     <a:stretch>
                       <a:fillRect/>
@@ -12580,6 +12703,18 @@
         <w:pStyle w:val="Heading2"/>
         <w:rPr/>
       </w:pPr>
+      <w:r>
+        <w:rPr/>
+      </w:r>
+      <w:r>
+        <w:br w:type="page"/>
+      </w:r>
+    </w:p>
+    <w:p>
+      <w:pPr>
+        <w:pStyle w:val="Heading2"/>
+        <w:rPr/>
+      </w:pPr>
       <w:bookmarkStart w:id="26" w:name="_Toc208341109"/>
       <w:r>
         <w:rPr/>
@@ -12594,7 +12729,975 @@
       </w:pPr>
       <w:r>
         <w:rPr/>
-        <w:t>Descrever recursos e ferramentas utilizadas.</w:t>
+      </w:r>
+    </w:p>
+    <w:tbl>
+      <w:tblPr>
+        <w:tblW w:w="9588" w:type="dxa"/>
+        <w:jc w:val="left"/>
+        <w:tblInd w:w="55" w:type="dxa"/>
+        <w:tblLayout w:type="fixed"/>
+        <w:tblCellMar>
+          <w:top w:w="55" w:type="dxa"/>
+          <w:left w:w="55" w:type="dxa"/>
+          <w:bottom w:w="55" w:type="dxa"/>
+          <w:right w:w="55" w:type="dxa"/>
+        </w:tblCellMar>
+      </w:tblPr>
+      <w:tblGrid>
+        <w:gridCol w:w="3007"/>
+        <w:gridCol w:w="2777"/>
+        <w:gridCol w:w="3804"/>
+      </w:tblGrid>
+      <w:tr>
+        <w:trPr/>
+        <w:tc>
+          <w:tcPr>
+            <w:tcW w:w="3007" w:type="dxa"/>
+            <w:tcBorders>
+              <w:top w:val="single" w:sz="4" w:space="0" w:color="000000"/>
+              <w:left w:val="single" w:sz="4" w:space="0" w:color="000000"/>
+              <w:bottom w:val="single" w:sz="4" w:space="0" w:color="000000"/>
+            </w:tcBorders>
+          </w:tcPr>
+          <w:p>
+            <w:pPr>
+              <w:pStyle w:val="Contedodatabela"/>
+              <w:jc w:val="center"/>
+              <w:rPr>
+                <w:b/>
+                <w:bCs/>
+              </w:rPr>
+            </w:pPr>
+            <w:r>
+              <w:rPr>
+                <w:b/>
+                <w:bCs/>
+              </w:rPr>
+              <w:t>Recurso</w:t>
+            </w:r>
+            <w:r>
+              <w:rPr>
+                <w:b/>
+                <w:bCs/>
+              </w:rPr>
+              <w:t>s</w:t>
+            </w:r>
+          </w:p>
+        </w:tc>
+        <w:tc>
+          <w:tcPr>
+            <w:tcW w:w="2777" w:type="dxa"/>
+            <w:tcBorders>
+              <w:top w:val="single" w:sz="4" w:space="0" w:color="000000"/>
+              <w:left w:val="single" w:sz="4" w:space="0" w:color="000000"/>
+              <w:bottom w:val="single" w:sz="4" w:space="0" w:color="000000"/>
+            </w:tcBorders>
+          </w:tcPr>
+          <w:p>
+            <w:pPr>
+              <w:pStyle w:val="Contedodatabela"/>
+              <w:jc w:val="center"/>
+              <w:rPr>
+                <w:b/>
+                <w:bCs/>
+              </w:rPr>
+            </w:pPr>
+            <w:r>
+              <w:rPr>
+                <w:b/>
+                <w:bCs/>
+              </w:rPr>
+              <w:t>Ferramenta</w:t>
+            </w:r>
+            <w:r>
+              <w:rPr>
+                <w:b/>
+                <w:bCs/>
+              </w:rPr>
+              <w:t>s</w:t>
+            </w:r>
+          </w:p>
+        </w:tc>
+        <w:tc>
+          <w:tcPr>
+            <w:tcW w:w="3804" w:type="dxa"/>
+            <w:tcBorders>
+              <w:top w:val="single" w:sz="4" w:space="0" w:color="000000"/>
+              <w:left w:val="single" w:sz="4" w:space="0" w:color="000000"/>
+              <w:bottom w:val="single" w:sz="4" w:space="0" w:color="000000"/>
+              <w:right w:val="single" w:sz="4" w:space="0" w:color="000000"/>
+            </w:tcBorders>
+          </w:tcPr>
+          <w:p>
+            <w:pPr>
+              <w:pStyle w:val="Contedodatabela"/>
+              <w:jc w:val="center"/>
+              <w:rPr>
+                <w:b/>
+                <w:bCs/>
+              </w:rPr>
+            </w:pPr>
+            <w:r>
+              <w:rPr>
+                <w:b/>
+                <w:bCs/>
+              </w:rPr>
+              <w:t>Descrição e Justificativa</w:t>
+            </w:r>
+          </w:p>
+        </w:tc>
+      </w:tr>
+      <w:tr>
+        <w:trPr/>
+        <w:tc>
+          <w:tcPr>
+            <w:tcW w:w="3007" w:type="dxa"/>
+            <w:tcBorders>
+              <w:left w:val="single" w:sz="4" w:space="0" w:color="000000"/>
+              <w:bottom w:val="single" w:sz="4" w:space="0" w:color="000000"/>
+            </w:tcBorders>
+          </w:tcPr>
+          <w:p>
+            <w:pPr>
+              <w:pStyle w:val="Contedodatabela"/>
+              <w:spacing w:before="798" w:after="798"/>
+              <w:jc w:val="center"/>
+              <w:rPr/>
+            </w:pPr>
+            <w:r>
+              <w:rPr>
+                <w:b/>
+              </w:rPr>
+              <w:t>Linguagens e Frameworks</w:t>
+            </w:r>
+          </w:p>
+        </w:tc>
+        <w:tc>
+          <w:tcPr>
+            <w:tcW w:w="2777" w:type="dxa"/>
+            <w:tcBorders>
+              <w:left w:val="single" w:sz="4" w:space="0" w:color="000000"/>
+              <w:bottom w:val="single" w:sz="4" w:space="0" w:color="000000"/>
+            </w:tcBorders>
+          </w:tcPr>
+          <w:p>
+            <w:pPr>
+              <w:pStyle w:val="Contedodatabela"/>
+              <w:spacing w:before="741" w:after="741"/>
+              <w:jc w:val="center"/>
+              <w:rPr/>
+            </w:pPr>
+            <w:r>
+              <w:rPr/>
+              <w:t xml:space="preserve"> </w:t>
+            </w:r>
+            <w:r>
+              <w:rPr/>
+              <w:t>HTML, CSS, JavaScript, PHP, Bootstrap</w:t>
+            </w:r>
+          </w:p>
+        </w:tc>
+        <w:tc>
+          <w:tcPr>
+            <w:tcW w:w="3804" w:type="dxa"/>
+            <w:tcBorders>
+              <w:left w:val="single" w:sz="4" w:space="0" w:color="000000"/>
+              <w:bottom w:val="single" w:sz="4" w:space="0" w:color="000000"/>
+              <w:right w:val="single" w:sz="4" w:space="0" w:color="000000"/>
+            </w:tcBorders>
+          </w:tcPr>
+          <w:p>
+            <w:pPr>
+              <w:pStyle w:val="Contedodatabela"/>
+              <w:jc w:val="left"/>
+              <w:rPr/>
+            </w:pPr>
+            <w:r>
+              <w:rPr/>
+              <w:t xml:space="preserve">As </w:t>
+            </w:r>
+            <w:r>
+              <w:rPr>
+                <w:b w:val="false"/>
+                <w:bCs w:val="false"/>
+              </w:rPr>
+              <w:t>linguagens base</w:t>
+            </w:r>
+            <w:r>
+              <w:rPr/>
+              <w:t xml:space="preserve"> para o desenvolvimento </w:t>
+            </w:r>
+            <w:r>
+              <w:rPr>
+                <w:i/>
+              </w:rPr>
+              <w:t>front-end</w:t>
+            </w:r>
+            <w:r>
+              <w:rPr/>
+              <w:t xml:space="preserve"> e </w:t>
+            </w:r>
+            <w:r>
+              <w:rPr>
+                <w:i/>
+              </w:rPr>
+              <w:t>back-end</w:t>
+            </w:r>
+            <w:r>
+              <w:rPr/>
+              <w:t xml:space="preserve"> do sistema. O </w:t>
+            </w:r>
+            <w:r>
+              <w:rPr>
+                <w:b w:val="false"/>
+                <w:bCs w:val="false"/>
+              </w:rPr>
+              <w:t>Bootstrap</w:t>
+            </w:r>
+            <w:r>
+              <w:rPr/>
+              <w:t xml:space="preserve"> foi escolhido como </w:t>
+            </w:r>
+            <w:r>
+              <w:rPr>
+                <w:i/>
+              </w:rPr>
+              <w:t>framework CSS</w:t>
+            </w:r>
+            <w:r>
+              <w:rPr/>
+              <w:t xml:space="preserve"> para acelerar o desenvolvimento da interface, garantir a </w:t>
+            </w:r>
+            <w:r>
+              <w:rPr>
+                <w:b w:val="false"/>
+                <w:bCs w:val="false"/>
+              </w:rPr>
+              <w:t>responsividade</w:t>
+            </w:r>
+            <w:r>
+              <w:rPr/>
+              <w:t xml:space="preserve"> e aderir aos padrões de </w:t>
+            </w:r>
+            <w:r>
+              <w:rPr>
+                <w:i/>
+              </w:rPr>
+              <w:t>design</w:t>
+            </w:r>
+            <w:r>
+              <w:rPr/>
+              <w:t xml:space="preserve"> atuais. </w:t>
+            </w:r>
+          </w:p>
+        </w:tc>
+      </w:tr>
+      <w:tr>
+        <w:trPr/>
+        <w:tc>
+          <w:tcPr>
+            <w:tcW w:w="3007" w:type="dxa"/>
+            <w:tcBorders>
+              <w:left w:val="single" w:sz="4" w:space="0" w:color="000000"/>
+              <w:bottom w:val="single" w:sz="4" w:space="0" w:color="000000"/>
+            </w:tcBorders>
+          </w:tcPr>
+          <w:p>
+            <w:pPr>
+              <w:pStyle w:val="Contedodatabela"/>
+              <w:spacing w:before="399" w:after="399"/>
+              <w:jc w:val="center"/>
+              <w:rPr/>
+            </w:pPr>
+            <w:r>
+              <w:rPr>
+                <w:b/>
+              </w:rPr>
+              <w:t>Ambiente de Desenvolvimento Integrado (IDE)</w:t>
+            </w:r>
+          </w:p>
+        </w:tc>
+        <w:tc>
+          <w:tcPr>
+            <w:tcW w:w="2777" w:type="dxa"/>
+            <w:tcBorders>
+              <w:left w:val="single" w:sz="4" w:space="0" w:color="000000"/>
+              <w:bottom w:val="single" w:sz="4" w:space="0" w:color="000000"/>
+            </w:tcBorders>
+          </w:tcPr>
+          <w:p>
+            <w:pPr>
+              <w:pStyle w:val="Contedodatabela"/>
+              <w:spacing w:before="513" w:after="513"/>
+              <w:jc w:val="center"/>
+              <w:rPr/>
+            </w:pPr>
+            <w:r>
+              <w:rPr/>
+              <w:t xml:space="preserve"> </w:t>
+            </w:r>
+            <w:r>
+              <w:rPr/>
+              <w:t xml:space="preserve">Visual Studio Code (VS Code) </w:t>
+            </w:r>
+          </w:p>
+        </w:tc>
+        <w:tc>
+          <w:tcPr>
+            <w:tcW w:w="3804" w:type="dxa"/>
+            <w:tcBorders>
+              <w:left w:val="single" w:sz="4" w:space="0" w:color="000000"/>
+              <w:bottom w:val="single" w:sz="4" w:space="0" w:color="000000"/>
+              <w:right w:val="single" w:sz="4" w:space="0" w:color="000000"/>
+            </w:tcBorders>
+          </w:tcPr>
+          <w:p>
+            <w:pPr>
+              <w:pStyle w:val="Contedodatabela"/>
+              <w:jc w:val="left"/>
+              <w:rPr/>
+            </w:pPr>
+            <w:r>
+              <w:rPr/>
+              <w:t xml:space="preserve">Utilizado como o principal </w:t>
+            </w:r>
+            <w:r>
+              <w:rPr>
+                <w:b w:val="false"/>
+                <w:bCs w:val="false"/>
+              </w:rPr>
+              <w:t>editor de código</w:t>
+            </w:r>
+            <w:r>
+              <w:rPr/>
+              <w:t xml:space="preserve">, devido à sua robustez, vasta biblioteca de extensões e facilidade de integração com diversas linguagens e ferramentas de </w:t>
+            </w:r>
+            <w:r>
+              <w:rPr>
+                <w:i/>
+              </w:rPr>
+              <w:t>versionamento</w:t>
+            </w:r>
+            <w:r>
+              <w:rPr/>
+              <w:t xml:space="preserve">. </w:t>
+            </w:r>
+          </w:p>
+        </w:tc>
+      </w:tr>
+      <w:tr>
+        <w:trPr/>
+        <w:tc>
+          <w:tcPr>
+            <w:tcW w:w="3007" w:type="dxa"/>
+            <w:tcBorders>
+              <w:left w:val="single" w:sz="4" w:space="0" w:color="000000"/>
+              <w:bottom w:val="single" w:sz="4" w:space="0" w:color="000000"/>
+            </w:tcBorders>
+          </w:tcPr>
+          <w:p>
+            <w:pPr>
+              <w:pStyle w:val="Contedodatabela"/>
+              <w:spacing w:before="456" w:after="456"/>
+              <w:jc w:val="center"/>
+              <w:rPr/>
+            </w:pPr>
+            <w:r>
+              <w:rPr>
+                <w:b/>
+              </w:rPr>
+              <w:t>Modelagem de Banco de Dados</w:t>
+            </w:r>
+          </w:p>
+        </w:tc>
+        <w:tc>
+          <w:tcPr>
+            <w:tcW w:w="2777" w:type="dxa"/>
+            <w:tcBorders>
+              <w:left w:val="single" w:sz="4" w:space="0" w:color="000000"/>
+              <w:bottom w:val="single" w:sz="4" w:space="0" w:color="000000"/>
+            </w:tcBorders>
+          </w:tcPr>
+          <w:p>
+            <w:pPr>
+              <w:pStyle w:val="Contedodatabela"/>
+              <w:spacing w:before="513" w:after="513"/>
+              <w:jc w:val="center"/>
+              <w:rPr/>
+            </w:pPr>
+            <w:r>
+              <w:rPr/>
+              <w:t xml:space="preserve"> </w:t>
+            </w:r>
+            <w:r>
+              <w:rPr/>
+              <w:t xml:space="preserve">brModelo </w:t>
+            </w:r>
+          </w:p>
+        </w:tc>
+        <w:tc>
+          <w:tcPr>
+            <w:tcW w:w="3804" w:type="dxa"/>
+            <w:tcBorders>
+              <w:left w:val="single" w:sz="4" w:space="0" w:color="000000"/>
+              <w:bottom w:val="single" w:sz="4" w:space="0" w:color="000000"/>
+              <w:right w:val="single" w:sz="4" w:space="0" w:color="000000"/>
+            </w:tcBorders>
+          </w:tcPr>
+          <w:p>
+            <w:pPr>
+              <w:pStyle w:val="Contedodatabela"/>
+              <w:jc w:val="left"/>
+              <w:rPr/>
+            </w:pPr>
+            <w:r>
+              <w:rPr/>
+              <w:t xml:space="preserve">Ferramenta escolhida para a </w:t>
+            </w:r>
+            <w:r>
+              <w:rPr>
+                <w:b w:val="false"/>
+                <w:bCs w:val="false"/>
+              </w:rPr>
+              <w:t>criação do Modelo Conceitual, Lógico e Físico</w:t>
+            </w:r>
+            <w:r>
+              <w:rPr/>
+              <w:t xml:space="preserve"> do banco de dados, auxiliando na visualização das entidades e relacionamentos antes da implementação no SGBD. </w:t>
+            </w:r>
+          </w:p>
+        </w:tc>
+      </w:tr>
+      <w:tr>
+        <w:trPr/>
+        <w:tc>
+          <w:tcPr>
+            <w:tcW w:w="3007" w:type="dxa"/>
+            <w:tcBorders>
+              <w:left w:val="single" w:sz="4" w:space="0" w:color="000000"/>
+              <w:bottom w:val="single" w:sz="4" w:space="0" w:color="000000"/>
+            </w:tcBorders>
+          </w:tcPr>
+          <w:p>
+            <w:pPr>
+              <w:pStyle w:val="Contedodatabela"/>
+              <w:spacing w:before="1254" w:after="1254"/>
+              <w:jc w:val="center"/>
+              <w:rPr/>
+            </w:pPr>
+            <w:r>
+              <w:rPr>
+                <w:b/>
+              </w:rPr>
+              <w:t>Sistema Gerenciador de Banco de Dados (SGBD)</w:t>
+            </w:r>
+          </w:p>
+        </w:tc>
+        <w:tc>
+          <w:tcPr>
+            <w:tcW w:w="2777" w:type="dxa"/>
+            <w:tcBorders>
+              <w:left w:val="single" w:sz="4" w:space="0" w:color="000000"/>
+              <w:bottom w:val="single" w:sz="4" w:space="0" w:color="000000"/>
+            </w:tcBorders>
+          </w:tcPr>
+          <w:p>
+            <w:pPr>
+              <w:pStyle w:val="Contedodatabela"/>
+              <w:spacing w:before="1368" w:after="1368"/>
+              <w:jc w:val="center"/>
+              <w:rPr/>
+            </w:pPr>
+            <w:r>
+              <w:rPr/>
+              <w:t xml:space="preserve"> </w:t>
+            </w:r>
+            <w:r>
+              <w:rPr>
+                <w:b w:val="false"/>
+                <w:bCs w:val="false"/>
+              </w:rPr>
+              <w:t>MySQL</w:t>
+            </w:r>
+          </w:p>
+        </w:tc>
+        <w:tc>
+          <w:tcPr>
+            <w:tcW w:w="3804" w:type="dxa"/>
+            <w:tcBorders>
+              <w:left w:val="single" w:sz="4" w:space="0" w:color="000000"/>
+              <w:bottom w:val="single" w:sz="4" w:space="0" w:color="000000"/>
+              <w:right w:val="single" w:sz="4" w:space="0" w:color="000000"/>
+            </w:tcBorders>
+          </w:tcPr>
+          <w:p>
+            <w:pPr>
+              <w:pStyle w:val="Contedodatabela"/>
+              <w:jc w:val="left"/>
+              <w:rPr/>
+            </w:pPr>
+            <w:r>
+              <w:rPr/>
+              <w:t xml:space="preserve">O MySQL foi selecionado devido à sua </w:t>
+            </w:r>
+            <w:r>
+              <w:rPr>
+                <w:b/>
+              </w:rPr>
+              <w:t>confiabilidade</w:t>
+            </w:r>
+            <w:r>
+              <w:rPr/>
+              <w:t xml:space="preserve">, </w:t>
+            </w:r>
+            <w:r>
+              <w:rPr>
+                <w:b/>
+              </w:rPr>
+              <w:t>alto desempenho</w:t>
+            </w:r>
+            <w:r>
+              <w:rPr/>
+              <w:t xml:space="preserve"> e, principalmente, por ser uma solução de </w:t>
+            </w:r>
+            <w:r>
+              <w:rPr>
+                <w:b/>
+              </w:rPr>
+              <w:t>código aberto (open-source)</w:t>
+            </w:r>
+            <w:r>
+              <w:rPr/>
+              <w:t xml:space="preserve"> com ampla adoção e vasta documentação. Sua escolha também se alinha perfeitamente com a tecnologia </w:t>
+            </w:r>
+            <w:r>
+              <w:rPr>
+                <w:b/>
+              </w:rPr>
+              <w:t>PHP</w:t>
+            </w:r>
+            <w:r>
+              <w:rPr/>
+              <w:t xml:space="preserve"> utilizada no </w:t>
+            </w:r>
+            <w:r>
+              <w:rPr>
+                <w:i/>
+              </w:rPr>
+              <w:t>back-end</w:t>
+            </w:r>
+            <w:r>
+              <w:rPr/>
+              <w:t xml:space="preserve">, garantindo uma integração nativa e eficiente, ideal para um projeto web. </w:t>
+            </w:r>
+          </w:p>
+        </w:tc>
+      </w:tr>
+      <w:tr>
+        <w:trPr/>
+        <w:tc>
+          <w:tcPr>
+            <w:tcW w:w="3007" w:type="dxa"/>
+            <w:tcBorders>
+              <w:left w:val="single" w:sz="4" w:space="0" w:color="000000"/>
+              <w:bottom w:val="single" w:sz="4" w:space="0" w:color="000000"/>
+            </w:tcBorders>
+          </w:tcPr>
+          <w:p>
+            <w:pPr>
+              <w:pStyle w:val="Contedodatabela"/>
+              <w:spacing w:before="513" w:after="513"/>
+              <w:jc w:val="center"/>
+              <w:rPr/>
+            </w:pPr>
+            <w:r>
+              <w:rPr>
+                <w:b/>
+              </w:rPr>
+              <w:t>Diagramação</w:t>
+            </w:r>
+          </w:p>
+        </w:tc>
+        <w:tc>
+          <w:tcPr>
+            <w:tcW w:w="2777" w:type="dxa"/>
+            <w:tcBorders>
+              <w:left w:val="single" w:sz="4" w:space="0" w:color="000000"/>
+              <w:bottom w:val="single" w:sz="4" w:space="0" w:color="000000"/>
+            </w:tcBorders>
+          </w:tcPr>
+          <w:p>
+            <w:pPr>
+              <w:pStyle w:val="Contedodatabela"/>
+              <w:spacing w:before="513" w:after="513"/>
+              <w:jc w:val="center"/>
+              <w:rPr/>
+            </w:pPr>
+            <w:r>
+              <w:rPr/>
+              <w:t xml:space="preserve"> </w:t>
+            </w:r>
+            <w:r>
+              <w:rPr/>
+              <w:t xml:space="preserve">app.diagrams (draw.io) </w:t>
+            </w:r>
+          </w:p>
+        </w:tc>
+        <w:tc>
+          <w:tcPr>
+            <w:tcW w:w="3804" w:type="dxa"/>
+            <w:tcBorders>
+              <w:left w:val="single" w:sz="4" w:space="0" w:color="000000"/>
+              <w:bottom w:val="single" w:sz="4" w:space="0" w:color="000000"/>
+              <w:right w:val="single" w:sz="4" w:space="0" w:color="000000"/>
+            </w:tcBorders>
+          </w:tcPr>
+          <w:p>
+            <w:pPr>
+              <w:pStyle w:val="Contedodatabela"/>
+              <w:jc w:val="left"/>
+              <w:rPr/>
+            </w:pPr>
+            <w:r>
+              <w:rPr/>
+              <w:t xml:space="preserve">Ferramenta utilizada para criar </w:t>
+            </w:r>
+            <w:r>
+              <w:rPr>
+                <w:b w:val="false"/>
+                <w:bCs w:val="false"/>
+              </w:rPr>
+              <w:t>diagramas de fluxo, arquitetura e outros esquemas visuais</w:t>
+            </w:r>
+            <w:r>
+              <w:rPr/>
+              <w:t xml:space="preserve"> necessários à documentação (ex: Diagrama de Casos de Uso, Diagrama de Classes, etc.). </w:t>
+            </w:r>
+          </w:p>
+        </w:tc>
+      </w:tr>
+      <w:tr>
+        <w:trPr/>
+        <w:tc>
+          <w:tcPr>
+            <w:tcW w:w="3007" w:type="dxa"/>
+            <w:tcBorders>
+              <w:left w:val="single" w:sz="4" w:space="0" w:color="000000"/>
+              <w:bottom w:val="single" w:sz="4" w:space="0" w:color="000000"/>
+            </w:tcBorders>
+          </w:tcPr>
+          <w:p>
+            <w:pPr>
+              <w:pStyle w:val="Contedodatabela"/>
+              <w:spacing w:before="513" w:after="513"/>
+              <w:jc w:val="center"/>
+              <w:rPr>
+                <w:b/>
+                <w:bCs/>
+              </w:rPr>
+            </w:pPr>
+            <w:r>
+              <w:rPr>
+                <w:b/>
+                <w:bCs/>
+              </w:rPr>
+              <w:t>Diagramas Estruturais</w:t>
+            </w:r>
+          </w:p>
+        </w:tc>
+        <w:tc>
+          <w:tcPr>
+            <w:tcW w:w="2777" w:type="dxa"/>
+            <w:tcBorders>
+              <w:left w:val="single" w:sz="4" w:space="0" w:color="000000"/>
+              <w:bottom w:val="single" w:sz="4" w:space="0" w:color="000000"/>
+            </w:tcBorders>
+          </w:tcPr>
+          <w:p>
+            <w:pPr>
+              <w:pStyle w:val="Contedodatabela"/>
+              <w:spacing w:before="513" w:after="513"/>
+              <w:jc w:val="center"/>
+              <w:rPr/>
+            </w:pPr>
+            <w:r>
+              <w:rPr/>
+              <w:t>Plant UML</w:t>
+            </w:r>
+          </w:p>
+        </w:tc>
+        <w:tc>
+          <w:tcPr>
+            <w:tcW w:w="3804" w:type="dxa"/>
+            <w:tcBorders>
+              <w:left w:val="single" w:sz="4" w:space="0" w:color="000000"/>
+              <w:bottom w:val="single" w:sz="4" w:space="0" w:color="000000"/>
+              <w:right w:val="single" w:sz="4" w:space="0" w:color="000000"/>
+            </w:tcBorders>
+          </w:tcPr>
+          <w:p>
+            <w:pPr>
+              <w:pStyle w:val="Contedodatabela"/>
+              <w:jc w:val="left"/>
+              <w:rPr/>
+            </w:pPr>
+            <w:r>
+              <w:rPr/>
+              <w:t xml:space="preserve">Ferramenta de código para gerar </w:t>
+            </w:r>
+            <w:r>
+              <w:rPr>
+                <w:b w:val="false"/>
+                <w:bCs w:val="false"/>
+              </w:rPr>
+              <w:t>diagramas UML</w:t>
+            </w:r>
+            <w:r>
+              <w:rPr/>
+              <w:t xml:space="preserve"> (como de Sequência ou de Componentes) de forma eficiente a partir de texto, garantindo a rastreabilidade e a facilidade de manutenção desses diagramas. </w:t>
+            </w:r>
+          </w:p>
+        </w:tc>
+      </w:tr>
+      <w:tr>
+        <w:trPr/>
+        <w:tc>
+          <w:tcPr>
+            <w:tcW w:w="3007" w:type="dxa"/>
+            <w:tcBorders>
+              <w:left w:val="single" w:sz="4" w:space="0" w:color="000000"/>
+              <w:bottom w:val="single" w:sz="4" w:space="0" w:color="000000"/>
+            </w:tcBorders>
+          </w:tcPr>
+          <w:p>
+            <w:pPr>
+              <w:pStyle w:val="Contedodatabela"/>
+              <w:spacing w:before="912" w:after="912"/>
+              <w:jc w:val="center"/>
+              <w:rPr>
+                <w:b/>
+                <w:bCs/>
+              </w:rPr>
+            </w:pPr>
+            <w:r>
+              <w:rPr>
+                <w:b/>
+                <w:bCs/>
+              </w:rPr>
+              <w:t>Gerenciamento de Tarefas</w:t>
+            </w:r>
+          </w:p>
+        </w:tc>
+        <w:tc>
+          <w:tcPr>
+            <w:tcW w:w="2777" w:type="dxa"/>
+            <w:tcBorders>
+              <w:left w:val="single" w:sz="4" w:space="0" w:color="000000"/>
+              <w:bottom w:val="single" w:sz="4" w:space="0" w:color="000000"/>
+            </w:tcBorders>
+          </w:tcPr>
+          <w:p>
+            <w:pPr>
+              <w:pStyle w:val="Contedodatabela"/>
+              <w:spacing w:before="912" w:after="912"/>
+              <w:jc w:val="center"/>
+              <w:rPr/>
+            </w:pPr>
+            <w:r>
+              <w:rPr/>
+              <w:t>Jira Software</w:t>
+            </w:r>
+          </w:p>
+        </w:tc>
+        <w:tc>
+          <w:tcPr>
+            <w:tcW w:w="3804" w:type="dxa"/>
+            <w:tcBorders>
+              <w:left w:val="single" w:sz="4" w:space="0" w:color="000000"/>
+              <w:bottom w:val="single" w:sz="4" w:space="0" w:color="000000"/>
+              <w:right w:val="single" w:sz="4" w:space="0" w:color="000000"/>
+            </w:tcBorders>
+          </w:tcPr>
+          <w:p>
+            <w:pPr>
+              <w:pStyle w:val="Contedodatabela"/>
+              <w:jc w:val="left"/>
+              <w:rPr/>
+            </w:pPr>
+            <w:r>
+              <w:rPr/>
+              <w:t xml:space="preserve">Plataforma utilizada para a </w:t>
+            </w:r>
+            <w:r>
+              <w:rPr>
+                <w:b w:val="false"/>
+                <w:bCs w:val="false"/>
+              </w:rPr>
+              <w:t>administração e rastreamento das tarefas</w:t>
+            </w:r>
+            <w:r>
+              <w:rPr/>
+              <w:t xml:space="preserve"> do projeto. Foi configurado com um </w:t>
+            </w:r>
+            <w:r>
+              <w:rPr>
+                <w:i/>
+              </w:rPr>
+              <w:t>board</w:t>
+            </w:r>
+            <w:r>
+              <w:rPr/>
+              <w:t xml:space="preserve"> </w:t>
+            </w:r>
+            <w:r>
+              <w:rPr>
+                <w:b w:val="false"/>
+                <w:bCs w:val="false"/>
+              </w:rPr>
+              <w:t>Kanban</w:t>
+            </w:r>
+            <w:r>
+              <w:rPr/>
+              <w:t xml:space="preserve"> para visualização do fluxo de trabalho, limitar o trabalho em progresso (WIP) e garantir a transparência do </w:t>
+            </w:r>
+            <w:r>
+              <w:rPr>
+                <w:i/>
+              </w:rPr>
+              <w:t>status</w:t>
+            </w:r>
+            <w:r>
+              <w:rPr/>
+              <w:t xml:space="preserve"> das atividades. </w:t>
+            </w:r>
+          </w:p>
+        </w:tc>
+      </w:tr>
+      <w:tr>
+        <w:trPr/>
+        <w:tc>
+          <w:tcPr>
+            <w:tcW w:w="3007" w:type="dxa"/>
+            <w:tcBorders>
+              <w:left w:val="single" w:sz="4" w:space="0" w:color="000000"/>
+              <w:bottom w:val="single" w:sz="4" w:space="0" w:color="000000"/>
+            </w:tcBorders>
+          </w:tcPr>
+          <w:p>
+            <w:pPr>
+              <w:pStyle w:val="Contedodatabela"/>
+              <w:spacing w:before="912" w:after="912"/>
+              <w:jc w:val="center"/>
+              <w:rPr>
+                <w:b/>
+                <w:bCs/>
+              </w:rPr>
+            </w:pPr>
+            <w:r>
+              <w:rPr>
+                <w:b/>
+                <w:bCs/>
+              </w:rPr>
+              <w:t>Metodologia de Desenvolvimento</w:t>
+            </w:r>
+          </w:p>
+        </w:tc>
+        <w:tc>
+          <w:tcPr>
+            <w:tcW w:w="2777" w:type="dxa"/>
+            <w:tcBorders>
+              <w:left w:val="single" w:sz="4" w:space="0" w:color="000000"/>
+              <w:bottom w:val="single" w:sz="4" w:space="0" w:color="000000"/>
+            </w:tcBorders>
+          </w:tcPr>
+          <w:p>
+            <w:pPr>
+              <w:pStyle w:val="Contedodatabela"/>
+              <w:spacing w:before="912" w:after="912"/>
+              <w:jc w:val="center"/>
+              <w:rPr/>
+            </w:pPr>
+            <w:r>
+              <w:rPr/>
+              <w:t>Metodologia Incremental</w:t>
+            </w:r>
+          </w:p>
+        </w:tc>
+        <w:tc>
+          <w:tcPr>
+            <w:tcW w:w="3804" w:type="dxa"/>
+            <w:tcBorders>
+              <w:left w:val="single" w:sz="4" w:space="0" w:color="000000"/>
+              <w:bottom w:val="single" w:sz="4" w:space="0" w:color="000000"/>
+              <w:right w:val="single" w:sz="4" w:space="0" w:color="000000"/>
+            </w:tcBorders>
+          </w:tcPr>
+          <w:p>
+            <w:pPr>
+              <w:pStyle w:val="Contedodatabela"/>
+              <w:jc w:val="left"/>
+              <w:rPr/>
+            </w:pPr>
+            <w:r>
+              <w:rPr/>
+              <w:t xml:space="preserve">A abordagem </w:t>
+            </w:r>
+            <w:r>
+              <w:rPr>
+                <w:b w:val="false"/>
+                <w:bCs w:val="false"/>
+              </w:rPr>
+              <w:t>Incremental</w:t>
+            </w:r>
+            <w:r>
+              <w:rPr/>
+              <w:t xml:space="preserve"> foi adotada, pois permite a entrega de </w:t>
+            </w:r>
+            <w:r>
+              <w:rPr>
+                <w:b w:val="false"/>
+                <w:bCs w:val="false"/>
+              </w:rPr>
+              <w:t>partes funcionais do sistema em ciclos curtos</w:t>
+            </w:r>
+            <w:r>
+              <w:rPr/>
+              <w:t xml:space="preserve">, validando o produto com o usuário ao final de cada incremento e facilitando a incorporação de </w:t>
+            </w:r>
+            <w:r>
+              <w:rPr>
+                <w:i/>
+              </w:rPr>
+              <w:t>feedback</w:t>
+            </w:r>
+            <w:r>
+              <w:rPr/>
+              <w:t xml:space="preserve"> contínuo. </w:t>
+            </w:r>
+          </w:p>
+        </w:tc>
+      </w:tr>
+    </w:tbl>
+    <w:p>
+      <w:pPr>
+        <w:pStyle w:val="Normal"/>
+        <w:rPr/>
+      </w:pPr>
+      <w:r>
+        <w:rPr/>
+      </w:r>
+    </w:p>
+    <w:p>
+      <w:pPr>
+        <w:pStyle w:val="Heading2"/>
+        <w:rPr/>
+      </w:pPr>
+      <w:r>
+        <w:rPr/>
+      </w:r>
+      <w:r>
+        <w:br w:type="page"/>
       </w:r>
     </w:p>
     <w:p>
@@ -12999,9 +14102,9 @@
       </w:r>
     </w:p>
     <w:sectPr>
-      <w:headerReference w:type="even" r:id="rId14"/>
-      <w:headerReference w:type="default" r:id="rId15"/>
-      <w:headerReference w:type="first" r:id="rId16"/>
+      <w:headerReference w:type="even" r:id="rId16"/>
+      <w:headerReference w:type="default" r:id="rId17"/>
+      <w:headerReference w:type="first" r:id="rId18"/>
       <w:type w:val="nextPage"/>
       <w:pgSz w:w="11906" w:h="16838"/>
       <w:pgMar w:left="1440" w:right="1440" w:gutter="0" w:header="720" w:top="1440" w:footer="0" w:bottom="1440"/>

</xml_diff>

<commit_message>
Scripts do banco e documentação.
</commit_message>
<xml_diff>
--- a/Documentação/Documentação PI - 2º Semestre 2025.docx
+++ b/Documentação/Documentação PI - 2º Semestre 2025.docx
@@ -335,7 +335,7 @@
       </w:tblPr>
       <w:tblGrid>
         <w:gridCol w:w="3360"/>
-        <w:gridCol w:w="3720"/>
+        <w:gridCol w:w="3719"/>
       </w:tblGrid>
       <w:tr>
         <w:trPr/>
@@ -363,7 +363,7 @@
         </w:tc>
         <w:tc>
           <w:tcPr>
-            <w:tcW w:w="3720" w:type="dxa"/>
+            <w:tcW w:w="3719" w:type="dxa"/>
             <w:tcBorders>
               <w:top w:val="single" w:sz="8" w:space="0" w:color="000000"/>
               <w:left w:val="single" w:sz="8" w:space="0" w:color="000000"/>
@@ -422,7 +422,7 @@
         </w:tc>
         <w:tc>
           <w:tcPr>
-            <w:tcW w:w="3720" w:type="dxa"/>
+            <w:tcW w:w="3719" w:type="dxa"/>
             <w:tcBorders>
               <w:top w:val="single" w:sz="8" w:space="0" w:color="000000"/>
               <w:left w:val="single" w:sz="8" w:space="0" w:color="000000"/>
@@ -443,11 +443,7 @@
             </w:pPr>
             <w:r>
               <w:rPr/>
-              <w:t xml:space="preserve">Product Owner </w:t>
-            </w:r>
-            <w:r>
-              <w:rPr/>
-              <w:t>e Banco de Dados</w:t>
+              <w:t>Product Owner e Banco de Dados</w:t>
             </w:r>
           </w:p>
         </w:tc>
@@ -477,7 +473,7 @@
         </w:tc>
         <w:tc>
           <w:tcPr>
-            <w:tcW w:w="3720" w:type="dxa"/>
+            <w:tcW w:w="3719" w:type="dxa"/>
             <w:tcBorders>
               <w:top w:val="single" w:sz="8" w:space="0" w:color="000000"/>
               <w:left w:val="single" w:sz="8" w:space="0" w:color="000000"/>
@@ -528,7 +524,7 @@
         </w:tc>
         <w:tc>
           <w:tcPr>
-            <w:tcW w:w="3720" w:type="dxa"/>
+            <w:tcW w:w="3719" w:type="dxa"/>
             <w:tcBorders>
               <w:top w:val="single" w:sz="8" w:space="0" w:color="000000"/>
               <w:left w:val="single" w:sz="8" w:space="0" w:color="000000"/>
@@ -579,7 +575,7 @@
         </w:tc>
         <w:tc>
           <w:tcPr>
-            <w:tcW w:w="3720" w:type="dxa"/>
+            <w:tcW w:w="3719" w:type="dxa"/>
             <w:tcBorders>
               <w:top w:val="single" w:sz="8" w:space="0" w:color="000000"/>
               <w:left w:val="single" w:sz="8" w:space="0" w:color="000000"/>
@@ -782,7 +778,7 @@
                         <w:txbxContent>
                           <w:p>
                             <w:pPr>
-                              <w:pStyle w:val="Contedodoquadro"/>
+                              <w:pStyle w:val="Contedodoquadrouser"/>
                               <w:jc w:val="center"/>
                               <w:rPr>
                                 <w:color w:val="000000"/>
@@ -815,7 +811,7 @@
                   <w:txbxContent>
                     <w:p>
                       <w:pPr>
-                        <w:pStyle w:val="Contedodoquadro"/>
+                        <w:pStyle w:val="Contedodoquadrouser"/>
                         <w:jc w:val="center"/>
                         <w:rPr>
                           <w:color w:val="000000"/>
@@ -963,7 +959,7 @@
                         <w:txbxContent>
                           <w:p>
                             <w:pPr>
-                              <w:pStyle w:val="Contedodoquadro"/>
+                              <w:pStyle w:val="Contedodoquadrouser"/>
                               <w:rPr>
                                 <w:color w:val="000000"/>
                               </w:rPr>
@@ -976,7 +972,7 @@
                           </w:p>
                           <w:p>
                             <w:pPr>
-                              <w:pStyle w:val="Contedodoquadro"/>
+                              <w:pStyle w:val="Contedodoquadrouser"/>
                               <w:rPr>
                                 <w:color w:val="000000"/>
                               </w:rPr>
@@ -989,7 +985,7 @@
                           </w:p>
                           <w:p>
                             <w:pPr>
-                              <w:pStyle w:val="Contedodoquadro"/>
+                              <w:pStyle w:val="Contedodoquadrouser"/>
                               <w:rPr>
                                 <w:color w:val="000000"/>
                               </w:rPr>
@@ -1002,7 +998,7 @@
                           </w:p>
                           <w:p>
                             <w:pPr>
-                              <w:pStyle w:val="Contedodoquadro"/>
+                              <w:pStyle w:val="Contedodoquadrouser"/>
                               <w:rPr>
                                 <w:color w:val="000000"/>
                               </w:rPr>
@@ -1015,7 +1011,7 @@
                           </w:p>
                           <w:p>
                             <w:pPr>
-                              <w:pStyle w:val="Contedodoquadro"/>
+                              <w:pStyle w:val="Contedodoquadrouser"/>
                               <w:rPr>
                                 <w:color w:val="000000"/>
                               </w:rPr>
@@ -1047,7 +1043,7 @@
                   <w:txbxContent>
                     <w:p>
                       <w:pPr>
-                        <w:pStyle w:val="Contedodoquadro"/>
+                        <w:pStyle w:val="Contedodoquadrouser"/>
                         <w:rPr>
                           <w:color w:val="000000"/>
                         </w:rPr>
@@ -1060,7 +1056,7 @@
                     </w:p>
                     <w:p>
                       <w:pPr>
-                        <w:pStyle w:val="Contedodoquadro"/>
+                        <w:pStyle w:val="Contedodoquadrouser"/>
                         <w:rPr>
                           <w:color w:val="000000"/>
                         </w:rPr>
@@ -1073,7 +1069,7 @@
                     </w:p>
                     <w:p>
                       <w:pPr>
-                        <w:pStyle w:val="Contedodoquadro"/>
+                        <w:pStyle w:val="Contedodoquadrouser"/>
                         <w:rPr>
                           <w:color w:val="000000"/>
                         </w:rPr>
@@ -1086,7 +1082,7 @@
                     </w:p>
                     <w:p>
                       <w:pPr>
-                        <w:pStyle w:val="Contedodoquadro"/>
+                        <w:pStyle w:val="Contedodoquadrouser"/>
                         <w:rPr>
                           <w:color w:val="000000"/>
                         </w:rPr>
@@ -1099,7 +1095,7 @@
                     </w:p>
                     <w:p>
                       <w:pPr>
-                        <w:pStyle w:val="Contedodoquadro"/>
+                        <w:pStyle w:val="Contedodoquadrouser"/>
                         <w:rPr>
                           <w:color w:val="000000"/>
                         </w:rPr>
@@ -4069,7 +4065,7 @@
       <w:r>
         <w:rPr/>
         <w:drawing>
-          <wp:anchor behindDoc="0" distT="0" distB="0" distL="0" distR="0" simplePos="0" locked="0" layoutInCell="0" allowOverlap="1" relativeHeight="30">
+          <wp:anchor behindDoc="0" distT="0" distB="0" distL="0" distR="0" simplePos="0" locked="0" layoutInCell="0" allowOverlap="1" relativeHeight="31">
             <wp:simplePos x="0" y="0"/>
             <wp:positionH relativeFrom="column">
               <wp:posOffset>1711960</wp:posOffset>
@@ -4278,7 +4274,7 @@
         <mc:AlternateContent>
           <mc:Choice Requires="wps">
             <w:drawing>
-              <wp:anchor behindDoc="0" distT="23495" distB="67945" distL="46355" distR="45085" simplePos="0" locked="0" layoutInCell="1" allowOverlap="1" relativeHeight="26" wp14:anchorId="36FFBE50">
+              <wp:anchor behindDoc="0" distT="23495" distB="67945" distL="46355" distR="45085" simplePos="0" locked="0" layoutInCell="1" allowOverlap="1" relativeHeight="27" wp14:anchorId="36FFBE50">
                 <wp:simplePos x="0" y="0"/>
                 <wp:positionH relativeFrom="column">
                   <wp:posOffset>1506855</wp:posOffset>
@@ -4334,7 +4330,7 @@
                         <w:txbxContent>
                           <w:p>
                             <w:pPr>
-                              <w:pStyle w:val="Contedodoquadro"/>
+                              <w:pStyle w:val="Contedodoquadrouser"/>
                               <w:jc w:val="center"/>
                               <w:rPr>
                                 <w:b/>
@@ -4373,7 +4369,7 @@
                   <w:txbxContent>
                     <w:p>
                       <w:pPr>
-                        <w:pStyle w:val="Contedodoquadro"/>
+                        <w:pStyle w:val="Contedodoquadrouser"/>
                         <w:jc w:val="center"/>
                         <w:rPr>
                           <w:b/>
@@ -4728,27 +4724,7 @@
           <w:color w:val="000000"/>
           <w:u w:val="none"/>
         </w:rPr>
-        <w:t xml:space="preserve">Jira </w:t>
-      </w:r>
-      <w:r>
-        <w:rPr>
-          <w:rStyle w:val="Hyperlink"/>
-          <w:b/>
-          <w:bCs/>
-          <w:color w:val="000000"/>
-          <w:u w:val="none"/>
-        </w:rPr>
-        <w:t xml:space="preserve">Software </w:t>
-      </w:r>
-      <w:r>
-        <w:rPr>
-          <w:rStyle w:val="Hyperlink"/>
-          <w:b/>
-          <w:bCs/>
-          <w:color w:val="000000"/>
-          <w:u w:val="none"/>
-        </w:rPr>
-        <w:t>(Ferramenta de Gerenciamento de Projetos):</w:t>
+        <w:t>Jira Software (Ferramenta de Gerenciamento de Projetos):</w:t>
       </w:r>
       <w:r>
         <w:rPr>
@@ -4778,7 +4754,9 @@
         </w:rPr>
       </w:pPr>
       <w:r>
-        <w:rPr/>
+        <w:rPr>
+          <w:u w:val="single"/>
+        </w:rPr>
       </w:r>
     </w:p>
     <w:p>
@@ -4795,17 +4773,7 @@
           <w:color w:val="000000"/>
           <w:u w:val="none"/>
         </w:rPr>
-        <w:t>Documentação de Engenharia de Software</w:t>
-      </w:r>
-      <w:r>
-        <w:rPr>
-          <w:rStyle w:val="Hyperlink"/>
-          <w:b/>
-          <w:bCs/>
-          <w:color w:val="000000"/>
-          <w:u w:val="none"/>
-        </w:rPr>
-        <w:t>:</w:t>
+        <w:t>Documentação de Engenharia de Software:</w:t>
       </w:r>
     </w:p>
     <w:p>
@@ -5087,9 +5055,9 @@
         <w:rPr/>
       </w:pPr>
       <w:bookmarkStart w:id="12" w:name="_Toc208341100"/>
-      <w:bookmarkStart w:id="13" w:name="_y63ppj89aknf"/>
+      <w:bookmarkStart w:id="13" w:name="_insc0vnn24rq"/>
       <w:bookmarkStart w:id="14" w:name="_9ifolvgdxmor"/>
-      <w:bookmarkStart w:id="15" w:name="_insc0vnn24rq"/>
+      <w:bookmarkStart w:id="15" w:name="_y63ppj89aknf"/>
       <w:bookmarkEnd w:id="13"/>
       <w:bookmarkEnd w:id="14"/>
       <w:bookmarkEnd w:id="15"/>
@@ -6419,7 +6387,7 @@
                 <w:szCs w:val="22"/>
                 <w:lang w:val="pt-BR" w:eastAsia="en-US" w:bidi="ar-SA"/>
               </w:rPr>
-              <w:t>Desejável</w:t>
+              <w:t>Importante</w:t>
             </w:r>
           </w:p>
         </w:tc>
@@ -7205,25 +7173,8 @@
                 <w:szCs w:val="22"/>
                 <w:lang w:val="pt-BR" w:eastAsia="en-US" w:bidi="ar-SA"/>
               </w:rPr>
-              <w:t>1. Sistema Web</w:t>
-            </w:r>
-          </w:p>
-        </w:tc>
-        <w:tc>
-          <w:tcPr>
-            <w:tcW w:w="2961" w:type="dxa"/>
-            <w:tcBorders/>
-          </w:tcPr>
-          <w:p>
-            <w:pPr>
-              <w:pStyle w:val="Normal"/>
-              <w:widowControl/>
-              <w:suppressAutoHyphens w:val="true"/>
-              <w:spacing w:lineRule="auto" w:line="240" w:before="0" w:after="0"/>
-              <w:rPr>
-                <w:rFonts w:ascii="Arial" w:hAnsi="Arial" w:cs="Arial"/>
-              </w:rPr>
-            </w:pPr>
+              <w:t>3.</w:t>
+            </w:r>
             <w:r>
               <w:rPr>
                 <w:rFonts w:eastAsia="Cambria" w:cs="Arial"/>
@@ -7232,6 +7183,43 @@
                 <w:szCs w:val="22"/>
                 <w:lang w:val="pt-BR" w:eastAsia="en-US" w:bidi="ar-SA"/>
               </w:rPr>
+              <w:t xml:space="preserve">1 – </w:t>
+            </w:r>
+            <w:r>
+              <w:rPr>
+                <w:rFonts w:eastAsia="Cambria" w:cs="Arial"/>
+                <w:kern w:val="0"/>
+                <w:sz w:val="22"/>
+                <w:szCs w:val="22"/>
+                <w:lang w:val="pt-BR" w:eastAsia="en-US" w:bidi="ar-SA"/>
+              </w:rPr>
+              <w:t>Criptografia de Senha</w:t>
+            </w:r>
+          </w:p>
+        </w:tc>
+        <w:tc>
+          <w:tcPr>
+            <w:tcW w:w="2961" w:type="dxa"/>
+            <w:tcBorders/>
+          </w:tcPr>
+          <w:p>
+            <w:pPr>
+              <w:pStyle w:val="Normal"/>
+              <w:widowControl/>
+              <w:suppressAutoHyphens w:val="true"/>
+              <w:spacing w:lineRule="auto" w:line="240" w:before="0" w:after="0"/>
+              <w:rPr>
+                <w:rFonts w:ascii="Arial" w:hAnsi="Arial" w:cs="Arial"/>
+              </w:rPr>
+            </w:pPr>
+            <w:r>
+              <w:rPr>
+                <w:rFonts w:eastAsia="Cambria" w:cs="Arial"/>
+                <w:kern w:val="0"/>
+                <w:sz w:val="22"/>
+                <w:szCs w:val="22"/>
+                <w:lang w:val="pt-BR" w:eastAsia="en-US" w:bidi="ar-SA"/>
+              </w:rPr>
               <w:t>Essencial</w:t>
             </w:r>
           </w:p>
@@ -7265,7 +7253,48 @@
                 <w:szCs w:val="22"/>
                 <w:lang w:val="pt-BR" w:eastAsia="en-US" w:bidi="ar-SA"/>
               </w:rPr>
-              <w:t>O sistema deve ter uma tela para cadastro de novos usuários.</w:t>
+              <w:t xml:space="preserve">As senhas dos usuários devem ser armazenadas apenas como </w:t>
+            </w:r>
+            <w:r>
+              <w:rPr>
+                <w:rFonts w:eastAsia="Cambria" w:cs="Arial"/>
+                <w:i/>
+                <w:kern w:val="0"/>
+                <w:sz w:val="22"/>
+                <w:szCs w:val="22"/>
+                <w:lang w:val="pt-BR" w:eastAsia="en-US" w:bidi="ar-SA"/>
+              </w:rPr>
+              <w:t>hash</w:t>
+            </w:r>
+            <w:r>
+              <w:rPr>
+                <w:rFonts w:eastAsia="Cambria" w:cs="Arial"/>
+                <w:kern w:val="0"/>
+                <w:sz w:val="22"/>
+                <w:szCs w:val="22"/>
+                <w:lang w:val="pt-BR" w:eastAsia="en-US" w:bidi="ar-SA"/>
+              </w:rPr>
+              <w:t xml:space="preserve"> (</w:t>
+            </w:r>
+            <w:r>
+              <w:rPr>
+                <w:rStyle w:val="Cdigo-fonte"/>
+                <w:kern w:val="0"/>
+                <w:sz w:val="22"/>
+                <w:szCs w:val="22"/>
+                <w:lang w:val="pt-BR" w:eastAsia="en-US" w:bidi="ar-SA"/>
+              </w:rPr>
+              <w:t>senha_hash</w:t>
+            </w:r>
+            <w:r>
+              <w:rPr>
+                <w:rFonts w:eastAsia="Cambria" w:cs="Arial"/>
+                <w:kern w:val="0"/>
+                <w:sz w:val="22"/>
+                <w:szCs w:val="22"/>
+                <w:lang w:val="pt-BR" w:eastAsia="en-US" w:bidi="ar-SA"/>
+              </w:rPr>
+              <w:t xml:space="preserve">), impedindo a recuperação do texto original. </w:t>
             </w:r>
           </w:p>
         </w:tc>
@@ -7356,25 +7385,8 @@
                 <w:szCs w:val="22"/>
                 <w:lang w:val="pt-BR" w:eastAsia="en-US" w:bidi="ar-SA"/>
               </w:rPr>
-              <w:t>1. Sistema Web</w:t>
-            </w:r>
-          </w:p>
-        </w:tc>
-        <w:tc>
-          <w:tcPr>
-            <w:tcW w:w="2961" w:type="dxa"/>
-            <w:tcBorders/>
-          </w:tcPr>
-          <w:p>
-            <w:pPr>
-              <w:pStyle w:val="Normal"/>
-              <w:widowControl/>
-              <w:suppressAutoHyphens w:val="true"/>
-              <w:spacing w:lineRule="auto" w:line="240" w:before="0" w:after="0"/>
-              <w:rPr>
-                <w:rFonts w:ascii="Arial" w:hAnsi="Arial" w:cs="Arial"/>
-              </w:rPr>
-            </w:pPr>
+              <w:t>4.</w:t>
+            </w:r>
             <w:r>
               <w:rPr>
                 <w:rFonts w:eastAsia="Cambria" w:cs="Arial"/>
@@ -7383,6 +7395,43 @@
                 <w:szCs w:val="22"/>
                 <w:lang w:val="pt-BR" w:eastAsia="en-US" w:bidi="ar-SA"/>
               </w:rPr>
+              <w:t xml:space="preserve">1 -  </w:t>
+            </w:r>
+            <w:r>
+              <w:rPr>
+                <w:rFonts w:eastAsia="Cambria" w:cs="Arial"/>
+                <w:kern w:val="0"/>
+                <w:sz w:val="22"/>
+                <w:szCs w:val="22"/>
+                <w:lang w:val="pt-BR" w:eastAsia="en-US" w:bidi="ar-SA"/>
+              </w:rPr>
+              <w:t>Plataforma de Desenvolvimento</w:t>
+            </w:r>
+          </w:p>
+        </w:tc>
+        <w:tc>
+          <w:tcPr>
+            <w:tcW w:w="2961" w:type="dxa"/>
+            <w:tcBorders/>
+          </w:tcPr>
+          <w:p>
+            <w:pPr>
+              <w:pStyle w:val="Normal"/>
+              <w:widowControl/>
+              <w:suppressAutoHyphens w:val="true"/>
+              <w:spacing w:lineRule="auto" w:line="240" w:before="0" w:after="0"/>
+              <w:rPr>
+                <w:rFonts w:ascii="Arial" w:hAnsi="Arial" w:cs="Arial"/>
+              </w:rPr>
+            </w:pPr>
+            <w:r>
+              <w:rPr>
+                <w:rFonts w:eastAsia="Cambria" w:cs="Arial"/>
+                <w:kern w:val="0"/>
+                <w:sz w:val="22"/>
+                <w:szCs w:val="22"/>
+                <w:lang w:val="pt-BR" w:eastAsia="en-US" w:bidi="ar-SA"/>
+              </w:rPr>
               <w:t>Essencial</w:t>
             </w:r>
           </w:p>
@@ -7416,7 +7465,206 @@
                 <w:szCs w:val="22"/>
                 <w:lang w:val="pt-BR" w:eastAsia="en-US" w:bidi="ar-SA"/>
               </w:rPr>
-              <w:t>O sistema deve ter uma tela para cadastro de novos usuários.</w:t>
+              <w:t xml:space="preserve">O sistema deve ser desenvolvido utilizando </w:t>
+            </w:r>
+            <w:r>
+              <w:rPr>
+                <w:rFonts w:eastAsia="Cambria" w:cs="Arial"/>
+                <w:b w:val="false"/>
+                <w:bCs w:val="false"/>
+                <w:kern w:val="0"/>
+                <w:sz w:val="22"/>
+                <w:szCs w:val="22"/>
+                <w:lang w:val="pt-BR" w:eastAsia="en-US" w:bidi="ar-SA"/>
+              </w:rPr>
+              <w:t>PHP, HTML, CSS e JavaScript</w:t>
+            </w:r>
+            <w:r>
+              <w:rPr>
+                <w:rFonts w:eastAsia="Cambria" w:cs="Arial"/>
+                <w:b w:val="false"/>
+                <w:bCs w:val="false"/>
+                <w:kern w:val="0"/>
+                <w:sz w:val="22"/>
+                <w:szCs w:val="22"/>
+                <w:lang w:val="pt-BR" w:eastAsia="en-US" w:bidi="ar-SA"/>
+              </w:rPr>
+              <w:t>.</w:t>
+            </w:r>
+          </w:p>
+        </w:tc>
+      </w:tr>
+    </w:tbl>
+    <w:p>
+      <w:pPr>
+        <w:pStyle w:val="Normal"/>
+        <w:rPr/>
+      </w:pPr>
+      <w:r>
+        <w:rPr/>
+      </w:r>
+    </w:p>
+    <w:tbl>
+      <w:tblPr>
+        <w:tblStyle w:val="Tabelacomgrade"/>
+        <w:tblW w:w="9019" w:type="dxa"/>
+        <w:jc w:val="left"/>
+        <w:tblInd w:w="0" w:type="dxa"/>
+        <w:tblLayout w:type="fixed"/>
+        <w:tblCellMar>
+          <w:top w:w="0" w:type="dxa"/>
+          <w:left w:w="108" w:type="dxa"/>
+          <w:bottom w:w="0" w:type="dxa"/>
+          <w:right w:w="108" w:type="dxa"/>
+        </w:tblCellMar>
+        <w:tblLook w:firstRow="1" w:noVBand="1" w:lastRow="0" w:firstColumn="1" w:lastColumn="0" w:noHBand="0" w:val="04a0"/>
+      </w:tblPr>
+      <w:tblGrid>
+        <w:gridCol w:w="1561"/>
+        <w:gridCol w:w="4497"/>
+        <w:gridCol w:w="2961"/>
+      </w:tblGrid>
+      <w:tr>
+        <w:trPr/>
+        <w:tc>
+          <w:tcPr>
+            <w:tcW w:w="1561" w:type="dxa"/>
+            <w:tcBorders/>
+          </w:tcPr>
+          <w:p>
+            <w:pPr>
+              <w:pStyle w:val="Normal"/>
+              <w:widowControl/>
+              <w:suppressAutoHyphens w:val="true"/>
+              <w:spacing w:lineRule="auto" w:line="240" w:before="0" w:after="0"/>
+              <w:rPr>
+                <w:rFonts w:ascii="Arial" w:hAnsi="Arial" w:cs="Arial"/>
+                <w:b/>
+                <w:bCs/>
+              </w:rPr>
+            </w:pPr>
+            <w:r>
+              <w:rPr>
+                <w:rFonts w:eastAsia="Cambria" w:cs="Arial"/>
+                <w:b/>
+                <w:bCs/>
+                <w:kern w:val="0"/>
+                <w:sz w:val="22"/>
+                <w:szCs w:val="22"/>
+                <w:lang w:val="pt-BR" w:eastAsia="en-US" w:bidi="ar-SA"/>
+              </w:rPr>
+              <w:t>RNF01</w:t>
+            </w:r>
+          </w:p>
+        </w:tc>
+        <w:tc>
+          <w:tcPr>
+            <w:tcW w:w="4497" w:type="dxa"/>
+            <w:tcBorders/>
+          </w:tcPr>
+          <w:p>
+            <w:pPr>
+              <w:pStyle w:val="Normal"/>
+              <w:widowControl/>
+              <w:suppressAutoHyphens w:val="true"/>
+              <w:spacing w:lineRule="auto" w:line="240" w:before="0" w:after="0"/>
+              <w:rPr>
+                <w:rFonts w:ascii="Arial" w:hAnsi="Arial" w:cs="Arial"/>
+              </w:rPr>
+            </w:pPr>
+            <w:r>
+              <w:rPr>
+                <w:rFonts w:eastAsia="Cambria" w:cs="Arial"/>
+                <w:kern w:val="0"/>
+                <w:sz w:val="22"/>
+                <w:szCs w:val="22"/>
+                <w:lang w:val="pt-BR" w:eastAsia="en-US" w:bidi="ar-SA"/>
+              </w:rPr>
+              <w:t>4 – Banco de Dados</w:t>
+            </w:r>
+          </w:p>
+        </w:tc>
+        <w:tc>
+          <w:tcPr>
+            <w:tcW w:w="2961" w:type="dxa"/>
+            <w:tcBorders/>
+          </w:tcPr>
+          <w:p>
+            <w:pPr>
+              <w:pStyle w:val="Normal"/>
+              <w:widowControl/>
+              <w:suppressAutoHyphens w:val="true"/>
+              <w:spacing w:lineRule="auto" w:line="240" w:before="0" w:after="0"/>
+              <w:rPr>
+                <w:rFonts w:ascii="Arial" w:hAnsi="Arial" w:cs="Arial"/>
+              </w:rPr>
+            </w:pPr>
+            <w:r>
+              <w:rPr>
+                <w:rFonts w:eastAsia="Cambria" w:cs="Arial"/>
+                <w:kern w:val="0"/>
+                <w:sz w:val="22"/>
+                <w:szCs w:val="22"/>
+                <w:lang w:val="pt-BR" w:eastAsia="en-US" w:bidi="ar-SA"/>
+              </w:rPr>
+              <w:t>Essencial</w:t>
+            </w:r>
+          </w:p>
+        </w:tc>
+      </w:tr>
+      <w:tr>
+        <w:trPr>
+          <w:trHeight w:val="321" w:hRule="atLeast"/>
+        </w:trPr>
+        <w:tc>
+          <w:tcPr>
+            <w:tcW w:w="9019" w:type="dxa"/>
+            <w:gridSpan w:val="3"/>
+            <w:tcBorders/>
+          </w:tcPr>
+          <w:p>
+            <w:pPr>
+              <w:pStyle w:val="Normal"/>
+              <w:widowControl/>
+              <w:suppressAutoHyphens w:val="true"/>
+              <w:spacing w:lineRule="auto" w:line="240" w:before="0" w:after="0"/>
+              <w:rPr>
+                <w:rFonts w:ascii="Arial" w:hAnsi="Arial" w:cs="Arial"/>
+              </w:rPr>
+            </w:pPr>
+            <w:r>
+              <w:rPr>
+                <w:rFonts w:eastAsia="Cambria" w:cs="Arial"/>
+                <w:kern w:val="0"/>
+                <w:sz w:val="22"/>
+                <w:szCs w:val="22"/>
+                <w:lang w:val="pt-BR" w:eastAsia="en-US" w:bidi="ar-SA"/>
+              </w:rPr>
+              <w:t xml:space="preserve">O sistema deve persistir seus dados no banco de dados </w:t>
+            </w:r>
+            <w:r>
+              <w:rPr>
+                <w:rFonts w:eastAsia="Cambria" w:cs="Arial"/>
+                <w:b w:val="false"/>
+                <w:bCs w:val="false"/>
+                <w:kern w:val="0"/>
+                <w:sz w:val="22"/>
+                <w:szCs w:val="22"/>
+                <w:lang w:val="pt-BR" w:eastAsia="en-US" w:bidi="ar-SA"/>
+              </w:rPr>
+              <w:t>MySQL</w:t>
+            </w:r>
+            <w:r>
+              <w:rPr>
+                <w:rFonts w:eastAsia="Cambria" w:cs="Arial"/>
+                <w:b w:val="false"/>
+                <w:bCs w:val="false"/>
+                <w:kern w:val="0"/>
+                <w:sz w:val="22"/>
+                <w:szCs w:val="22"/>
+                <w:lang w:val="pt-BR" w:eastAsia="en-US" w:bidi="ar-SA"/>
+              </w:rPr>
+              <w:t xml:space="preserve"> </w:t>
             </w:r>
           </w:p>
         </w:tc>
@@ -8791,6 +9039,16 @@
       </w:r>
       <w:r>
         <w:br w:type="page"/>
+      </w:r>
+    </w:p>
+    <w:p>
+      <w:pPr>
+        <w:pStyle w:val="Heading2"/>
+        <w:spacing w:before="0" w:after="120"/>
+        <w:rPr/>
+      </w:pPr>
+      <w:r>
+        <w:rPr/>
       </w:r>
     </w:p>
     <w:p>
@@ -11413,6 +11671,24 @@
       </w:pPr>
       <w:r>
         <w:rPr/>
+      </w:r>
+      <w:r>
+        <w:br w:type="page"/>
+      </w:r>
+    </w:p>
+    <w:p>
+      <w:pPr>
+        <w:pStyle w:val="Heading1"/>
+        <w:numPr>
+          <w:ilvl w:val="0"/>
+          <w:numId w:val="0"/>
+        </w:numPr>
+        <w:spacing w:before="0" w:after="120"/>
+        <w:ind w:hanging="0" w:left="0"/>
+        <w:rPr/>
+      </w:pPr>
+      <w:r>
+        <w:rPr/>
         <w:t>3.</w:t>
       </w:r>
       <w:bookmarkStart w:id="22" w:name="_Toc208341105"/>
@@ -11436,26 +11712,295 @@
     </w:p>
     <w:p>
       <w:pPr>
-        <w:pStyle w:val="Normal"/>
-        <w:rPr/>
-      </w:pPr>
-      <w:r>
-        <w:rPr/>
-        <w:t xml:space="preserve">Conjunto de processos, práticas e diretrizes que guiam o ciclo de vida do desenvolvimento de software, desde a concepção até a entrega e manutenção do produto final. Ela define como o trabalho é organizado, como as decisões são tomadas e como as atividades são realizadas ao longo do projeto. Uma metodologia pode ser ágil, como o Scrum ou o Kanban, ou tradicional, como o modelo em cascata. </w:t>
-      </w:r>
-    </w:p>
-    <w:p>
-      <w:pPr>
-        <w:pStyle w:val="Normal"/>
-        <w:rPr/>
-      </w:pPr>
-      <w:r>
-        <w:rPr/>
+        <w:pStyle w:val="BodyText"/>
+        <w:numPr>
+          <w:ilvl w:val="0"/>
+          <w:numId w:val="3"/>
+        </w:numPr>
+        <w:tabs>
+          <w:tab w:val="clear" w:pos="720"/>
+          <w:tab w:val="left" w:pos="0" w:leader="none"/>
+        </w:tabs>
+        <w:ind w:hanging="283" w:left="720"/>
+        <w:rPr>
+          <w:b/>
+        </w:rPr>
+      </w:pPr>
+      <w:r>
+        <w:rPr>
+          <w:b/>
+        </w:rPr>
+        <w:t>Desenvolvimento Incremental:</w:t>
+      </w:r>
+    </w:p>
+    <w:p>
+      <w:pPr>
+        <w:pStyle w:val="Blocodecitao"/>
+        <w:rPr/>
+      </w:pPr>
+      <w:r>
+        <w:rPr/>
+        <w:t xml:space="preserve">O desenvolvimento foi conduzido com uma abordagem </w:t>
+      </w:r>
+      <w:r>
+        <w:rPr>
+          <w:b/>
+        </w:rPr>
+        <w:t>Incremental</w:t>
+      </w:r>
+      <w:r>
+        <w:rPr/>
+        <w:t xml:space="preserve">. O projeto foi dividido em pequenas partes funcionais (incrementos) que foram desenvolvidas </w:t>
+      </w:r>
+      <w:r>
+        <w:rPr/>
+        <w:t>e</w:t>
+      </w:r>
+      <w:r>
+        <w:rPr/>
+        <w:t xml:space="preserve"> testadas em curtos períodos de tempo (iterações). </w:t>
+      </w:r>
+      <w:r>
+        <w:rPr/>
+        <w:t>Isso nos permitiu trabalhar em cima tanto dos erros a serem corrigidos quanto a continuação de novas features.</w:t>
+      </w:r>
+    </w:p>
+    <w:p>
+      <w:pPr>
+        <w:pStyle w:val="BodyText"/>
+        <w:numPr>
+          <w:ilvl w:val="0"/>
+          <w:numId w:val="4"/>
+        </w:numPr>
+        <w:tabs>
+          <w:tab w:val="clear" w:pos="720"/>
+          <w:tab w:val="left" w:pos="0" w:leader="none"/>
+        </w:tabs>
+        <w:ind w:hanging="283" w:left="720"/>
+        <w:rPr>
+          <w:b/>
+        </w:rPr>
+      </w:pPr>
+      <w:r>
+        <w:rPr>
+          <w:b/>
+        </w:rPr>
+        <w:t>Gestão do Fluxo de Trabalho (Kanban e Jira):</w:t>
+      </w:r>
+    </w:p>
+    <w:p>
+      <w:pPr>
+        <w:pStyle w:val="Blocodecitao"/>
+        <w:rPr/>
+      </w:pPr>
+      <w:r>
+        <w:rPr/>
+        <w:t xml:space="preserve">Para gerenciar e visualizar o fluxo de trabalho de forma contínua, utilizamos o método </w:t>
+      </w:r>
+      <w:r>
+        <w:rPr>
+          <w:b/>
+        </w:rPr>
+        <w:t>Kanban</w:t>
+      </w:r>
+      <w:r>
+        <w:rPr/>
+        <w:t>. Este método foca na limitação do trabalho em progresso (</w:t>
+      </w:r>
+      <w:r>
+        <w:rPr>
+          <w:b/>
+        </w:rPr>
+        <w:t xml:space="preserve">WIP - </w:t>
+      </w:r>
+      <w:r>
+        <w:rPr>
+          <w:b/>
+          <w:i/>
+        </w:rPr>
+        <w:t>Work In Progress</w:t>
+      </w:r>
+      <w:r>
+        <w:rPr/>
+        <w:t>) para otimizar o fluxo e identificar gargalos.</w:t>
+      </w:r>
+    </w:p>
+    <w:p>
+      <w:pPr>
+        <w:pStyle w:val="Blocodecitao"/>
+        <w:rPr/>
+      </w:pPr>
+      <w:r>
+        <w:rPr>
+          <w:b/>
+        </w:rPr>
+        <w:t>Ferramenta:</w:t>
+      </w:r>
+      <w:r>
+        <w:rPr/>
+        <w:t xml:space="preserve"> A gestão das tarefas e a implementação do quadro Kanban foram realizadas através da ferramenta </w:t>
+      </w:r>
+      <w:r>
+        <w:rPr>
+          <w:b/>
+        </w:rPr>
+        <w:t>Jira Software</w:t>
+      </w:r>
+      <w:r>
+        <w:rPr/>
+        <w:t>. O uso do Jira facilitou:</w:t>
+      </w:r>
+    </w:p>
+    <w:p>
+      <w:pPr>
+        <w:pStyle w:val="Blocodecitao"/>
+        <w:numPr>
+          <w:ilvl w:val="0"/>
+          <w:numId w:val="5"/>
+        </w:numPr>
+        <w:tabs>
+          <w:tab w:val="clear" w:pos="720"/>
+          <w:tab w:val="left" w:pos="0" w:leader="none"/>
+        </w:tabs>
+        <w:ind w:hanging="283" w:left="1276"/>
+        <w:rPr/>
+      </w:pPr>
+      <w:r>
+        <w:rPr>
+          <w:b/>
+        </w:rPr>
+        <w:t>Visualização:</w:t>
+      </w:r>
+      <w:r>
+        <w:rPr/>
+        <w:t xml:space="preserve"> O rastreamento do progresso das tarefas desde a concepção até a conclusão.</w:t>
+      </w:r>
+    </w:p>
+    <w:p>
+      <w:pPr>
+        <w:pStyle w:val="Blocodecitao"/>
+        <w:numPr>
+          <w:ilvl w:val="0"/>
+          <w:numId w:val="5"/>
+        </w:numPr>
+        <w:tabs>
+          <w:tab w:val="clear" w:pos="720"/>
+          <w:tab w:val="left" w:pos="0" w:leader="none"/>
+        </w:tabs>
+        <w:ind w:hanging="283" w:left="1276"/>
+        <w:rPr/>
+      </w:pPr>
+      <w:r>
+        <w:rPr>
+          <w:b/>
+        </w:rPr>
+        <w:t>Transparência:</w:t>
+      </w:r>
+      <w:r>
+        <w:rPr/>
+        <w:t xml:space="preserve"> A comunicação e a visibilidade do </w:t>
+      </w:r>
+      <w:r>
+        <w:rPr>
+          <w:i/>
+        </w:rPr>
+        <w:t>status</w:t>
+      </w:r>
+      <w:r>
+        <w:rPr/>
+        <w:t xml:space="preserve"> de cada funcionalidade para todos os membros da equipe e </w:t>
+      </w:r>
+      <w:r>
+        <w:rPr>
+          <w:i/>
+        </w:rPr>
+        <w:t>stakeholders</w:t>
+      </w:r>
+      <w:r>
+        <w:rPr/>
+        <w:t>.</w:t>
+      </w:r>
+    </w:p>
+    <w:p>
+      <w:pPr>
+        <w:pStyle w:val="Blocodecitao"/>
+        <w:numPr>
+          <w:ilvl w:val="0"/>
+          <w:numId w:val="5"/>
+        </w:numPr>
+        <w:tabs>
+          <w:tab w:val="clear" w:pos="720"/>
+          <w:tab w:val="left" w:pos="0" w:leader="none"/>
+        </w:tabs>
+        <w:ind w:hanging="283" w:left="1276"/>
+        <w:rPr/>
+      </w:pPr>
+      <w:r>
+        <w:rPr>
+          <w:b/>
+        </w:rPr>
+        <w:t>Priorização:</w:t>
+      </w:r>
+      <w:r>
+        <w:rPr/>
+        <w:t xml:space="preserve"> A organização das tarefas no </w:t>
+      </w:r>
+      <w:r>
+        <w:rPr>
+          <w:i/>
+        </w:rPr>
+        <w:t>Backlog</w:t>
+      </w:r>
+      <w:r>
+        <w:rPr/>
+        <w:t xml:space="preserve"> para que a equipe trabalhasse consistentemente nos itens de maior valor.</w:t>
+      </w:r>
+    </w:p>
+    <w:p>
+      <w:pPr>
+        <w:pStyle w:val="Normal"/>
+        <w:rPr/>
+      </w:pPr>
+      <w:r>
+        <w:rPr/>
+      </w:r>
+    </w:p>
+    <w:p>
+      <w:pPr>
+        <w:pStyle w:val="Normal"/>
+        <w:rPr/>
+      </w:pPr>
+      <w:r>
+        <w:rPr/>
+        <w:t>Mais uma vez, deixarei aqui o link do nosso projeto no Jira:</w:t>
       </w:r>
     </w:p>
     <w:p>
       <w:pPr>
         <w:pStyle w:val="Heading2"/>
+        <w:ind w:hanging="0" w:left="0"/>
+        <w:rPr>
+          <w:b w:val="false"/>
+          <w:bCs w:val="false"/>
+        </w:rPr>
+      </w:pPr>
+      <w:hyperlink r:id="rId6">
+        <w:r>
+          <w:rPr>
+            <w:rStyle w:val="Hyperlink"/>
+            <w:b w:val="false"/>
+            <w:bCs w:val="false"/>
+          </w:rPr>
+          <w:t>https://petepet.atlassian.net/jira/software/projects/KAN/boards/1</w:t>
+        </w:r>
+      </w:hyperlink>
+      <w:r>
+        <w:br w:type="page"/>
+      </w:r>
+    </w:p>
+    <w:p>
+      <w:pPr>
+        <w:pStyle w:val="Heading2"/>
         <w:rPr/>
       </w:pPr>
       <w:bookmarkStart w:id="24" w:name="_Toc208341107"/>
@@ -11468,6 +12013,7 @@
     <w:p>
       <w:pPr>
         <w:pStyle w:val="Heading2"/>
+        <w:ind w:hanging="0" w:left="0"/>
         <w:rPr>
           <w:b/>
           <w:bCs/>
@@ -11512,7 +12058,7 @@
           <w:bCs/>
         </w:rPr>
         <w:drawing>
-          <wp:anchor behindDoc="0" distT="0" distB="0" distL="0" distR="0" simplePos="0" locked="0" layoutInCell="0" allowOverlap="1" relativeHeight="28">
+          <wp:anchor behindDoc="0" distT="0" distB="0" distL="0" distR="0" simplePos="0" locked="0" layoutInCell="0" allowOverlap="1" relativeHeight="29">
             <wp:simplePos x="0" y="0"/>
             <wp:positionH relativeFrom="column">
               <wp:align>center</wp:align>
@@ -11537,8 +12083,8 @@
                     </pic:cNvPicPr>
                   </pic:nvPicPr>
                   <pic:blipFill>
-                    <a:blip r:embed="rId6"/>
-                    <a:srcRect l="-181" t="-106" r="-181" b="-106"/>
+                    <a:blip r:embed="rId7"/>
+                    <a:srcRect l="-363" t="-213" r="-363" b="-213"/>
                     <a:stretch>
                       <a:fillRect/>
                     </a:stretch>
@@ -11552,6 +12098,11 @@
                       <a:avLst/>
                     </a:prstGeom>
                     <a:noFill/>
+                    <a:ln>
+                      <a:solidFill>
+                        <a:srgbClr val="000000"/>
+                      </a:solidFill>
+                    </a:ln>
                   </pic:spPr>
                 </pic:pic>
               </a:graphicData>
@@ -11614,6 +12165,7 @@
     <w:p>
       <w:pPr>
         <w:pStyle w:val="Heading2"/>
+        <w:spacing w:before="0" w:after="120"/>
         <w:rPr>
           <w:b/>
           <w:bCs/>
@@ -11688,7 +12240,7 @@
           <w:szCs w:val="24"/>
         </w:rPr>
         <w:drawing>
-          <wp:anchor behindDoc="0" distT="0" distB="0" distL="0" distR="0" simplePos="0" locked="0" layoutInCell="0" allowOverlap="1" relativeHeight="29">
+          <wp:anchor behindDoc="0" distT="0" distB="0" distL="0" distR="0" simplePos="0" locked="0" layoutInCell="0" allowOverlap="1" relativeHeight="30">
             <wp:simplePos x="0" y="0"/>
             <wp:positionH relativeFrom="column">
               <wp:posOffset>0</wp:posOffset>
@@ -11713,7 +12265,7 @@
                     </pic:cNvPicPr>
                   </pic:nvPicPr>
                   <pic:blipFill>
-                    <a:blip r:embed="rId7"/>
+                    <a:blip r:embed="rId8"/>
                     <a:srcRect l="-137" t="-302" r="-137" b="-302"/>
                     <a:stretch>
                       <a:fillRect/>
@@ -11728,11 +12280,6 @@
                       <a:avLst/>
                     </a:prstGeom>
                     <a:noFill/>
-                    <a:ln>
-                      <a:solidFill>
-                        <a:srgbClr val="000000"/>
-                      </a:solidFill>
-                    </a:ln>
                   </pic:spPr>
                 </pic:pic>
               </a:graphicData>
@@ -11783,7 +12330,7 @@
           <w:szCs w:val="24"/>
         </w:rPr>
         <w:drawing>
-          <wp:anchor behindDoc="0" distT="0" distB="0" distL="0" distR="0" simplePos="0" locked="0" layoutInCell="0" allowOverlap="1" relativeHeight="31">
+          <wp:anchor behindDoc="0" distT="0" distB="0" distL="0" distR="0" simplePos="0" locked="0" layoutInCell="0" allowOverlap="1" relativeHeight="32">
             <wp:simplePos x="0" y="0"/>
             <wp:positionH relativeFrom="column">
               <wp:posOffset>46355</wp:posOffset>
@@ -11808,7 +12355,7 @@
                     </pic:cNvPicPr>
                   </pic:nvPicPr>
                   <pic:blipFill>
-                    <a:blip r:embed="rId8"/>
+                    <a:blip r:embed="rId9"/>
                     <a:srcRect l="-84" t="-131" r="-84" b="-131"/>
                     <a:stretch>
                       <a:fillRect/>
@@ -11823,11 +12370,6 @@
                       <a:avLst/>
                     </a:prstGeom>
                     <a:noFill/>
-                    <a:ln>
-                      <a:solidFill>
-                        <a:srgbClr val="000000"/>
-                      </a:solidFill>
-                    </a:ln>
                   </pic:spPr>
                 </pic:pic>
               </a:graphicData>
@@ -11899,7 +12441,7 @@
           <w:szCs w:val="24"/>
         </w:rPr>
         <w:drawing>
-          <wp:anchor behindDoc="0" distT="0" distB="0" distL="0" distR="0" simplePos="0" locked="0" layoutInCell="0" allowOverlap="1" relativeHeight="32">
+          <wp:anchor behindDoc="0" distT="0" distB="0" distL="0" distR="0" simplePos="0" locked="0" layoutInCell="0" allowOverlap="1" relativeHeight="33">
             <wp:simplePos x="0" y="0"/>
             <wp:positionH relativeFrom="column">
               <wp:posOffset>-156210</wp:posOffset>
@@ -11924,7 +12466,7 @@
                     </pic:cNvPicPr>
                   </pic:nvPicPr>
                   <pic:blipFill>
-                    <a:blip r:embed="rId9"/>
+                    <a:blip r:embed="rId10"/>
                     <a:srcRect l="-68" t="-100" r="-68" b="-100"/>
                     <a:stretch>
                       <a:fillRect/>
@@ -11939,11 +12481,6 @@
                       <a:avLst/>
                     </a:prstGeom>
                     <a:noFill/>
-                    <a:ln>
-                      <a:solidFill>
-                        <a:srgbClr val="000000"/>
-                      </a:solidFill>
-                    </a:ln>
                   </pic:spPr>
                 </pic:pic>
               </a:graphicData>
@@ -11994,7 +12531,7 @@
           <w:szCs w:val="24"/>
         </w:rPr>
         <w:drawing>
-          <wp:anchor behindDoc="0" distT="0" distB="0" distL="0" distR="0" simplePos="0" locked="0" layoutInCell="0" allowOverlap="1" relativeHeight="33">
+          <wp:anchor behindDoc="0" distT="0" distB="0" distL="0" distR="0" simplePos="0" locked="0" layoutInCell="0" allowOverlap="1" relativeHeight="34">
             <wp:simplePos x="0" y="0"/>
             <wp:positionH relativeFrom="column">
               <wp:posOffset>-113665</wp:posOffset>
@@ -12019,7 +12556,7 @@
                     </pic:cNvPicPr>
                   </pic:nvPicPr>
                   <pic:blipFill>
-                    <a:blip r:embed="rId10"/>
+                    <a:blip r:embed="rId11"/>
                     <a:srcRect l="-80" t="-110" r="-80" b="-110"/>
                     <a:stretch>
                       <a:fillRect/>
@@ -12034,11 +12571,6 @@
                       <a:avLst/>
                     </a:prstGeom>
                     <a:noFill/>
-                    <a:ln>
-                      <a:solidFill>
-                        <a:srgbClr val="000000"/>
-                      </a:solidFill>
-                    </a:ln>
                   </pic:spPr>
                 </pic:pic>
               </a:graphicData>
@@ -12131,7 +12663,7 @@
           <w:szCs w:val="24"/>
         </w:rPr>
         <w:drawing>
-          <wp:anchor behindDoc="0" distT="0" distB="0" distL="0" distR="0" simplePos="0" locked="0" layoutInCell="0" allowOverlap="1" relativeHeight="34">
+          <wp:anchor behindDoc="0" distT="0" distB="0" distL="0" distR="0" simplePos="0" locked="0" layoutInCell="0" allowOverlap="1" relativeHeight="35">
             <wp:simplePos x="0" y="0"/>
             <wp:positionH relativeFrom="column">
               <wp:align>center</wp:align>
@@ -12156,7 +12688,7 @@
                     </pic:cNvPicPr>
                   </pic:nvPicPr>
                   <pic:blipFill>
-                    <a:blip r:embed="rId11"/>
+                    <a:blip r:embed="rId12"/>
                     <a:srcRect l="-85" t="-142" r="-85" b="-142"/>
                     <a:stretch>
                       <a:fillRect/>
@@ -12171,11 +12703,6 @@
                       <a:avLst/>
                     </a:prstGeom>
                     <a:noFill/>
-                    <a:ln>
-                      <a:solidFill>
-                        <a:srgbClr val="000000"/>
-                      </a:solidFill>
-                    </a:ln>
                   </pic:spPr>
                 </pic:pic>
               </a:graphicData>
@@ -12215,14 +12742,7 @@
           <w:sz w:val="24"/>
           <w:szCs w:val="24"/>
         </w:rPr>
-        <w:t xml:space="preserve"> </w:t>
-      </w:r>
-      <w:r>
-        <w:rPr>
-          <w:sz w:val="24"/>
-          <w:szCs w:val="24"/>
-        </w:rPr>
-        <w:t>Diagrama de Classes</w:t>
+        <w:t xml:space="preserve"> Diagrama de Classes</w:t>
       </w:r>
     </w:p>
     <w:p>
@@ -12233,7 +12753,7 @@
       <w:r>
         <w:rPr/>
         <w:drawing>
-          <wp:anchor behindDoc="0" distT="0" distB="0" distL="0" distR="0" simplePos="0" locked="0" layoutInCell="0" allowOverlap="1" relativeHeight="35">
+          <wp:anchor behindDoc="0" distT="0" distB="0" distL="0" distR="0" simplePos="0" locked="0" layoutInCell="0" allowOverlap="1" relativeHeight="36">
             <wp:simplePos x="0" y="0"/>
             <wp:positionH relativeFrom="column">
               <wp:posOffset>-45720</wp:posOffset>
@@ -12258,7 +12778,7 @@
                     </pic:cNvPicPr>
                   </pic:nvPicPr>
                   <pic:blipFill>
-                    <a:blip r:embed="rId12"/>
+                    <a:blip r:embed="rId13"/>
                     <a:srcRect l="-83" t="-153" r="-83" b="-153"/>
                     <a:stretch>
                       <a:fillRect/>
@@ -12273,11 +12793,6 @@
                       <a:avLst/>
                     </a:prstGeom>
                     <a:noFill/>
-                    <a:ln>
-                      <a:solidFill>
-                        <a:srgbClr val="000000"/>
-                      </a:solidFill>
-                    </a:ln>
                   </pic:spPr>
                 </pic:pic>
               </a:graphicData>
@@ -12362,7 +12877,7 @@
           <w:bCs/>
         </w:rPr>
         <w:drawing>
-          <wp:anchor behindDoc="0" distT="0" distB="0" distL="0" distR="0" simplePos="0" locked="0" layoutInCell="0" allowOverlap="1" relativeHeight="36">
+          <wp:anchor behindDoc="0" distT="0" distB="0" distL="0" distR="0" simplePos="0" locked="0" layoutInCell="0" allowOverlap="1" relativeHeight="37">
             <wp:simplePos x="0" y="0"/>
             <wp:positionH relativeFrom="column">
               <wp:align>center</wp:align>
@@ -12387,7 +12902,7 @@
                     </pic:cNvPicPr>
                   </pic:nvPicPr>
                   <pic:blipFill>
-                    <a:blip r:embed="rId13"/>
+                    <a:blip r:embed="rId14"/>
                     <a:srcRect l="-38" t="-74" r="-38" b="-74"/>
                     <a:stretch>
                       <a:fillRect/>
@@ -12402,11 +12917,6 @@
                       <a:avLst/>
                     </a:prstGeom>
                     <a:noFill/>
-                    <a:ln>
-                      <a:solidFill>
-                        <a:srgbClr val="000000"/>
-                      </a:solidFill>
-                    </a:ln>
                   </pic:spPr>
                 </pic:pic>
               </a:graphicData>
@@ -12475,7 +12985,7 @@
           <w:bCs/>
         </w:rPr>
         <w:drawing>
-          <wp:anchor behindDoc="0" distT="0" distB="0" distL="0" distR="0" simplePos="0" locked="0" layoutInCell="0" allowOverlap="1" relativeHeight="37">
+          <wp:anchor behindDoc="0" distT="0" distB="0" distL="0" distR="0" simplePos="0" locked="0" layoutInCell="0" allowOverlap="1" relativeHeight="38">
             <wp:simplePos x="0" y="0"/>
             <wp:positionH relativeFrom="column">
               <wp:posOffset>114300</wp:posOffset>
@@ -12500,7 +13010,7 @@
                     </pic:cNvPicPr>
                   </pic:nvPicPr>
                   <pic:blipFill>
-                    <a:blip r:embed="rId14"/>
+                    <a:blip r:embed="rId15"/>
                     <a:srcRect l="-38" t="-60" r="-38" b="-60"/>
                     <a:stretch>
                       <a:fillRect/>
@@ -12515,11 +13025,6 @@
                       <a:avLst/>
                     </a:prstGeom>
                     <a:noFill/>
-                    <a:ln>
-                      <a:solidFill>
-                        <a:srgbClr val="000000"/>
-                      </a:solidFill>
-                    </a:ln>
                   </pic:spPr>
                 </pic:pic>
               </a:graphicData>
@@ -12588,6 +13093,7 @@
     <w:p>
       <w:pPr>
         <w:pStyle w:val="Heading2"/>
+        <w:spacing w:before="0" w:after="120"/>
         <w:rPr>
           <w:sz w:val="22"/>
           <w:szCs w:val="22"/>
@@ -12645,7 +13151,7 @@
           <w:szCs w:val="22"/>
         </w:rPr>
         <w:drawing>
-          <wp:anchor behindDoc="0" distT="0" distB="0" distL="0" distR="0" simplePos="0" locked="0" layoutInCell="0" allowOverlap="1" relativeHeight="38">
+          <wp:anchor behindDoc="0" distT="0" distB="0" distL="0" distR="0" simplePos="0" locked="0" layoutInCell="0" allowOverlap="1" relativeHeight="39">
             <wp:simplePos x="0" y="0"/>
             <wp:positionH relativeFrom="column">
               <wp:align>center</wp:align>
@@ -12670,7 +13176,7 @@
                     </pic:cNvPicPr>
                   </pic:nvPicPr>
                   <pic:blipFill>
-                    <a:blip r:embed="rId15"/>
+                    <a:blip r:embed="rId16"/>
                     <a:srcRect l="-70" t="-98" r="-70" b="-98"/>
                     <a:stretch>
                       <a:fillRect/>
@@ -12685,11 +13191,6 @@
                       <a:avLst/>
                     </a:prstGeom>
                     <a:noFill/>
-                    <a:ln>
-                      <a:solidFill>
-                        <a:srgbClr val="000000"/>
-                      </a:solidFill>
-                    </a:ln>
                   </pic:spPr>
                 </pic:pic>
               </a:graphicData>
@@ -12713,6 +13214,7 @@
     <w:p>
       <w:pPr>
         <w:pStyle w:val="Heading2"/>
+        <w:spacing w:before="0" w:after="120"/>
         <w:rPr/>
       </w:pPr>
       <w:bookmarkStart w:id="26" w:name="_Toc208341109"/>
@@ -12745,15 +13247,15 @@
         </w:tblCellMar>
       </w:tblPr>
       <w:tblGrid>
-        <w:gridCol w:w="3007"/>
-        <w:gridCol w:w="2777"/>
+        <w:gridCol w:w="3006"/>
+        <w:gridCol w:w="2778"/>
         <w:gridCol w:w="3804"/>
       </w:tblGrid>
       <w:tr>
         <w:trPr/>
         <w:tc>
           <w:tcPr>
-            <w:tcW w:w="3007" w:type="dxa"/>
+            <w:tcW w:w="3006" w:type="dxa"/>
             <w:tcBorders>
               <w:top w:val="single" w:sz="4" w:space="0" w:color="000000"/>
               <w:left w:val="single" w:sz="4" w:space="0" w:color="000000"/>
@@ -12762,7 +13264,7 @@
           </w:tcPr>
           <w:p>
             <w:pPr>
-              <w:pStyle w:val="Contedodatabela"/>
+              <w:pStyle w:val="Contedodatabelauser"/>
               <w:jc w:val="center"/>
               <w:rPr>
                 <w:b/>
@@ -12774,20 +13276,13 @@
                 <w:b/>
                 <w:bCs/>
               </w:rPr>
-              <w:t>Recurso</w:t>
-            </w:r>
-            <w:r>
-              <w:rPr>
-                <w:b/>
-                <w:bCs/>
-              </w:rPr>
-              <w:t>s</w:t>
-            </w:r>
-          </w:p>
-        </w:tc>
-        <w:tc>
-          <w:tcPr>
-            <w:tcW w:w="2777" w:type="dxa"/>
+              <w:t>Recursos</w:t>
+            </w:r>
+          </w:p>
+        </w:tc>
+        <w:tc>
+          <w:tcPr>
+            <w:tcW w:w="2778" w:type="dxa"/>
             <w:tcBorders>
               <w:top w:val="single" w:sz="4" w:space="0" w:color="000000"/>
               <w:left w:val="single" w:sz="4" w:space="0" w:color="000000"/>
@@ -12796,7 +13291,7 @@
           </w:tcPr>
           <w:p>
             <w:pPr>
-              <w:pStyle w:val="Contedodatabela"/>
+              <w:pStyle w:val="Contedodatabelauser"/>
               <w:jc w:val="center"/>
               <w:rPr>
                 <w:b/>
@@ -12808,14 +13303,7 @@
                 <w:b/>
                 <w:bCs/>
               </w:rPr>
-              <w:t>Ferramenta</w:t>
-            </w:r>
-            <w:r>
-              <w:rPr>
-                <w:b/>
-                <w:bCs/>
-              </w:rPr>
-              <w:t>s</w:t>
+              <w:t>Ferramentas</w:t>
             </w:r>
           </w:p>
         </w:tc>
@@ -12831,7 +13319,7 @@
           </w:tcPr>
           <w:p>
             <w:pPr>
-              <w:pStyle w:val="Contedodatabela"/>
+              <w:pStyle w:val="Contedodatabelauser"/>
               <w:jc w:val="center"/>
               <w:rPr>
                 <w:b/>
@@ -12852,7 +13340,7 @@
         <w:trPr/>
         <w:tc>
           <w:tcPr>
-            <w:tcW w:w="3007" w:type="dxa"/>
+            <w:tcW w:w="3006" w:type="dxa"/>
             <w:tcBorders>
               <w:left w:val="single" w:sz="4" w:space="0" w:color="000000"/>
               <w:bottom w:val="single" w:sz="4" w:space="0" w:color="000000"/>
@@ -12860,7 +13348,7 @@
           </w:tcPr>
           <w:p>
             <w:pPr>
-              <w:pStyle w:val="Contedodatabela"/>
+              <w:pStyle w:val="Contedodatabelauser"/>
               <w:spacing w:before="798" w:after="798"/>
               <w:jc w:val="center"/>
               <w:rPr/>
@@ -12875,7 +13363,7 @@
         </w:tc>
         <w:tc>
           <w:tcPr>
-            <w:tcW w:w="2777" w:type="dxa"/>
+            <w:tcW w:w="2778" w:type="dxa"/>
             <w:tcBorders>
               <w:left w:val="single" w:sz="4" w:space="0" w:color="000000"/>
               <w:bottom w:val="single" w:sz="4" w:space="0" w:color="000000"/>
@@ -12883,7 +13371,7 @@
           </w:tcPr>
           <w:p>
             <w:pPr>
-              <w:pStyle w:val="Contedodatabela"/>
+              <w:pStyle w:val="Contedodatabelauser"/>
               <w:spacing w:before="741" w:after="741"/>
               <w:jc w:val="center"/>
               <w:rPr/>
@@ -12909,7 +13397,7 @@
           </w:tcPr>
           <w:p>
             <w:pPr>
-              <w:pStyle w:val="Contedodatabela"/>
+              <w:pStyle w:val="Contedodatabelauser"/>
               <w:jc w:val="left"/>
               <w:rPr/>
             </w:pPr>
@@ -12988,7 +13476,7 @@
             </w:r>
             <w:r>
               <w:rPr/>
-              <w:t xml:space="preserve"> atuais. </w:t>
+              <w:t xml:space="preserve"> atuais.</w:t>
             </w:r>
           </w:p>
         </w:tc>
@@ -12997,7 +13485,7 @@
         <w:trPr/>
         <w:tc>
           <w:tcPr>
-            <w:tcW w:w="3007" w:type="dxa"/>
+            <w:tcW w:w="3006" w:type="dxa"/>
             <w:tcBorders>
               <w:left w:val="single" w:sz="4" w:space="0" w:color="000000"/>
               <w:bottom w:val="single" w:sz="4" w:space="0" w:color="000000"/>
@@ -13005,7 +13493,7 @@
           </w:tcPr>
           <w:p>
             <w:pPr>
-              <w:pStyle w:val="Contedodatabela"/>
+              <w:pStyle w:val="Contedodatabelauser"/>
               <w:spacing w:before="399" w:after="399"/>
               <w:jc w:val="center"/>
               <w:rPr/>
@@ -13020,7 +13508,7 @@
         </w:tc>
         <w:tc>
           <w:tcPr>
-            <w:tcW w:w="2777" w:type="dxa"/>
+            <w:tcW w:w="2778" w:type="dxa"/>
             <w:tcBorders>
               <w:left w:val="single" w:sz="4" w:space="0" w:color="000000"/>
               <w:bottom w:val="single" w:sz="4" w:space="0" w:color="000000"/>
@@ -13028,7 +13516,7 @@
           </w:tcPr>
           <w:p>
             <w:pPr>
-              <w:pStyle w:val="Contedodatabela"/>
+              <w:pStyle w:val="Contedodatabelauser"/>
               <w:spacing w:before="513" w:after="513"/>
               <w:jc w:val="center"/>
               <w:rPr/>
@@ -13039,7 +13527,7 @@
             </w:r>
             <w:r>
               <w:rPr/>
-              <w:t xml:space="preserve">Visual Studio Code (VS Code) </w:t>
+              <w:t>Visual Studio Code (VS Code)</w:t>
             </w:r>
           </w:p>
         </w:tc>
@@ -13054,7 +13542,7 @@
           </w:tcPr>
           <w:p>
             <w:pPr>
-              <w:pStyle w:val="Contedodatabela"/>
+              <w:pStyle w:val="Contedodatabelauser"/>
               <w:jc w:val="left"/>
               <w:rPr/>
             </w:pPr>
@@ -13081,7 +13569,7 @@
             </w:r>
             <w:r>
               <w:rPr/>
-              <w:t xml:space="preserve">. </w:t>
+              <w:t>.</w:t>
             </w:r>
           </w:p>
         </w:tc>
@@ -13090,7 +13578,7 @@
         <w:trPr/>
         <w:tc>
           <w:tcPr>
-            <w:tcW w:w="3007" w:type="dxa"/>
+            <w:tcW w:w="3006" w:type="dxa"/>
             <w:tcBorders>
               <w:left w:val="single" w:sz="4" w:space="0" w:color="000000"/>
               <w:bottom w:val="single" w:sz="4" w:space="0" w:color="000000"/>
@@ -13098,7 +13586,7 @@
           </w:tcPr>
           <w:p>
             <w:pPr>
-              <w:pStyle w:val="Contedodatabela"/>
+              <w:pStyle w:val="Contedodatabelauser"/>
               <w:spacing w:before="456" w:after="456"/>
               <w:jc w:val="center"/>
               <w:rPr/>
@@ -13113,7 +13601,7 @@
         </w:tc>
         <w:tc>
           <w:tcPr>
-            <w:tcW w:w="2777" w:type="dxa"/>
+            <w:tcW w:w="2778" w:type="dxa"/>
             <w:tcBorders>
               <w:left w:val="single" w:sz="4" w:space="0" w:color="000000"/>
               <w:bottom w:val="single" w:sz="4" w:space="0" w:color="000000"/>
@@ -13121,7 +13609,7 @@
           </w:tcPr>
           <w:p>
             <w:pPr>
-              <w:pStyle w:val="Contedodatabela"/>
+              <w:pStyle w:val="Contedodatabelauser"/>
               <w:spacing w:before="513" w:after="513"/>
               <w:jc w:val="center"/>
               <w:rPr/>
@@ -13132,7 +13620,7 @@
             </w:r>
             <w:r>
               <w:rPr/>
-              <w:t xml:space="preserve">brModelo </w:t>
+              <w:t>brModelo</w:t>
             </w:r>
           </w:p>
         </w:tc>
@@ -13147,7 +13635,7 @@
           </w:tcPr>
           <w:p>
             <w:pPr>
-              <w:pStyle w:val="Contedodatabela"/>
+              <w:pStyle w:val="Contedodatabelauser"/>
               <w:jc w:val="left"/>
               <w:rPr/>
             </w:pPr>
@@ -13164,7 +13652,7 @@
             </w:r>
             <w:r>
               <w:rPr/>
-              <w:t xml:space="preserve"> do banco de dados, auxiliando na visualização das entidades e relacionamentos antes da implementação no SGBD. </w:t>
+              <w:t xml:space="preserve"> do banco de dados, auxiliando na visualização das entidades e relacionamentos antes da implementação no SGBD.</w:t>
             </w:r>
           </w:p>
         </w:tc>
@@ -13173,7 +13661,7 @@
         <w:trPr/>
         <w:tc>
           <w:tcPr>
-            <w:tcW w:w="3007" w:type="dxa"/>
+            <w:tcW w:w="3006" w:type="dxa"/>
             <w:tcBorders>
               <w:left w:val="single" w:sz="4" w:space="0" w:color="000000"/>
               <w:bottom w:val="single" w:sz="4" w:space="0" w:color="000000"/>
@@ -13181,7 +13669,7 @@
           </w:tcPr>
           <w:p>
             <w:pPr>
-              <w:pStyle w:val="Contedodatabela"/>
+              <w:pStyle w:val="Contedodatabelauser"/>
               <w:spacing w:before="1254" w:after="1254"/>
               <w:jc w:val="center"/>
               <w:rPr/>
@@ -13196,7 +13684,7 @@
         </w:tc>
         <w:tc>
           <w:tcPr>
-            <w:tcW w:w="2777" w:type="dxa"/>
+            <w:tcW w:w="2778" w:type="dxa"/>
             <w:tcBorders>
               <w:left w:val="single" w:sz="4" w:space="0" w:color="000000"/>
               <w:bottom w:val="single" w:sz="4" w:space="0" w:color="000000"/>
@@ -13204,7 +13692,7 @@
           </w:tcPr>
           <w:p>
             <w:pPr>
-              <w:pStyle w:val="Contedodatabela"/>
+              <w:pStyle w:val="Contedodatabelauser"/>
               <w:spacing w:before="1368" w:after="1368"/>
               <w:jc w:val="center"/>
               <w:rPr/>
@@ -13233,7 +13721,7 @@
           </w:tcPr>
           <w:p>
             <w:pPr>
-              <w:pStyle w:val="Contedodatabela"/>
+              <w:pStyle w:val="Contedodatabelauser"/>
               <w:jc w:val="left"/>
               <w:rPr/>
             </w:pPr>
@@ -13289,7 +13777,7 @@
             </w:r>
             <w:r>
               <w:rPr/>
-              <w:t xml:space="preserve">, garantindo uma integração nativa e eficiente, ideal para um projeto web. </w:t>
+              <w:t>, garantindo uma integração nativa e eficiente, ideal para um projeto web.</w:t>
             </w:r>
           </w:p>
         </w:tc>
@@ -13298,7 +13786,7 @@
         <w:trPr/>
         <w:tc>
           <w:tcPr>
-            <w:tcW w:w="3007" w:type="dxa"/>
+            <w:tcW w:w="3006" w:type="dxa"/>
             <w:tcBorders>
               <w:left w:val="single" w:sz="4" w:space="0" w:color="000000"/>
               <w:bottom w:val="single" w:sz="4" w:space="0" w:color="000000"/>
@@ -13306,7 +13794,7 @@
           </w:tcPr>
           <w:p>
             <w:pPr>
-              <w:pStyle w:val="Contedodatabela"/>
+              <w:pStyle w:val="Contedodatabelauser"/>
               <w:spacing w:before="513" w:after="513"/>
               <w:jc w:val="center"/>
               <w:rPr/>
@@ -13321,7 +13809,7 @@
         </w:tc>
         <w:tc>
           <w:tcPr>
-            <w:tcW w:w="2777" w:type="dxa"/>
+            <w:tcW w:w="2778" w:type="dxa"/>
             <w:tcBorders>
               <w:left w:val="single" w:sz="4" w:space="0" w:color="000000"/>
               <w:bottom w:val="single" w:sz="4" w:space="0" w:color="000000"/>
@@ -13329,7 +13817,7 @@
           </w:tcPr>
           <w:p>
             <w:pPr>
-              <w:pStyle w:val="Contedodatabela"/>
+              <w:pStyle w:val="Contedodatabelauser"/>
               <w:spacing w:before="513" w:after="513"/>
               <w:jc w:val="center"/>
               <w:rPr/>
@@ -13340,7 +13828,7 @@
             </w:r>
             <w:r>
               <w:rPr/>
-              <w:t xml:space="preserve">app.diagrams (draw.io) </w:t>
+              <w:t>app.diagrams (draw.io)</w:t>
             </w:r>
           </w:p>
         </w:tc>
@@ -13355,7 +13843,7 @@
           </w:tcPr>
           <w:p>
             <w:pPr>
-              <w:pStyle w:val="Contedodatabela"/>
+              <w:pStyle w:val="Contedodatabelauser"/>
               <w:jc w:val="left"/>
               <w:rPr/>
             </w:pPr>
@@ -13372,7 +13860,7 @@
             </w:r>
             <w:r>
               <w:rPr/>
-              <w:t xml:space="preserve"> necessários à documentação (ex: Diagrama de Casos de Uso, Diagrama de Classes, etc.). </w:t>
+              <w:t xml:space="preserve"> necessários à documentação (ex: Diagrama de Casos de Uso, Diagrama de Classes, etc.).</w:t>
             </w:r>
           </w:p>
         </w:tc>
@@ -13381,7 +13869,7 @@
         <w:trPr/>
         <w:tc>
           <w:tcPr>
-            <w:tcW w:w="3007" w:type="dxa"/>
+            <w:tcW w:w="3006" w:type="dxa"/>
             <w:tcBorders>
               <w:left w:val="single" w:sz="4" w:space="0" w:color="000000"/>
               <w:bottom w:val="single" w:sz="4" w:space="0" w:color="000000"/>
@@ -13389,7 +13877,7 @@
           </w:tcPr>
           <w:p>
             <w:pPr>
-              <w:pStyle w:val="Contedodatabela"/>
+              <w:pStyle w:val="Contedodatabelauser"/>
               <w:spacing w:before="513" w:after="513"/>
               <w:jc w:val="center"/>
               <w:rPr>
@@ -13408,7 +13896,7 @@
         </w:tc>
         <w:tc>
           <w:tcPr>
-            <w:tcW w:w="2777" w:type="dxa"/>
+            <w:tcW w:w="2778" w:type="dxa"/>
             <w:tcBorders>
               <w:left w:val="single" w:sz="4" w:space="0" w:color="000000"/>
               <w:bottom w:val="single" w:sz="4" w:space="0" w:color="000000"/>
@@ -13416,7 +13904,7 @@
           </w:tcPr>
           <w:p>
             <w:pPr>
-              <w:pStyle w:val="Contedodatabela"/>
+              <w:pStyle w:val="Contedodatabelauser"/>
               <w:spacing w:before="513" w:after="513"/>
               <w:jc w:val="center"/>
               <w:rPr/>
@@ -13438,7 +13926,7 @@
           </w:tcPr>
           <w:p>
             <w:pPr>
-              <w:pStyle w:val="Contedodatabela"/>
+              <w:pStyle w:val="Contedodatabelauser"/>
               <w:jc w:val="left"/>
               <w:rPr/>
             </w:pPr>
@@ -13455,7 +13943,7 @@
             </w:r>
             <w:r>
               <w:rPr/>
-              <w:t xml:space="preserve"> (como de Sequência ou de Componentes) de forma eficiente a partir de texto, garantindo a rastreabilidade e a facilidade de manutenção desses diagramas. </w:t>
+              <w:t xml:space="preserve"> (como de Sequência ou de Componentes) de forma eficiente a partir de texto, garantindo a rastreabilidade e a facilidade de manutenção desses diagramas.</w:t>
             </w:r>
           </w:p>
         </w:tc>
@@ -13464,7 +13952,7 @@
         <w:trPr/>
         <w:tc>
           <w:tcPr>
-            <w:tcW w:w="3007" w:type="dxa"/>
+            <w:tcW w:w="3006" w:type="dxa"/>
             <w:tcBorders>
               <w:left w:val="single" w:sz="4" w:space="0" w:color="000000"/>
               <w:bottom w:val="single" w:sz="4" w:space="0" w:color="000000"/>
@@ -13472,7 +13960,7 @@
           </w:tcPr>
           <w:p>
             <w:pPr>
-              <w:pStyle w:val="Contedodatabela"/>
+              <w:pStyle w:val="Contedodatabelauser"/>
               <w:spacing w:before="912" w:after="912"/>
               <w:jc w:val="center"/>
               <w:rPr>
@@ -13491,7 +13979,7 @@
         </w:tc>
         <w:tc>
           <w:tcPr>
-            <w:tcW w:w="2777" w:type="dxa"/>
+            <w:tcW w:w="2778" w:type="dxa"/>
             <w:tcBorders>
               <w:left w:val="single" w:sz="4" w:space="0" w:color="000000"/>
               <w:bottom w:val="single" w:sz="4" w:space="0" w:color="000000"/>
@@ -13499,7 +13987,7 @@
           </w:tcPr>
           <w:p>
             <w:pPr>
-              <w:pStyle w:val="Contedodatabela"/>
+              <w:pStyle w:val="Contedodatabelauser"/>
               <w:spacing w:before="912" w:after="912"/>
               <w:jc w:val="center"/>
               <w:rPr/>
@@ -13521,7 +14009,7 @@
           </w:tcPr>
           <w:p>
             <w:pPr>
-              <w:pStyle w:val="Contedodatabela"/>
+              <w:pStyle w:val="Contedodatabelauser"/>
               <w:jc w:val="left"/>
               <w:rPr/>
             </w:pPr>
@@ -13569,7 +14057,7 @@
             </w:r>
             <w:r>
               <w:rPr/>
-              <w:t xml:space="preserve"> das atividades. </w:t>
+              <w:t xml:space="preserve"> das atividades.</w:t>
             </w:r>
           </w:p>
         </w:tc>
@@ -13578,7 +14066,7 @@
         <w:trPr/>
         <w:tc>
           <w:tcPr>
-            <w:tcW w:w="3007" w:type="dxa"/>
+            <w:tcW w:w="3006" w:type="dxa"/>
             <w:tcBorders>
               <w:left w:val="single" w:sz="4" w:space="0" w:color="000000"/>
               <w:bottom w:val="single" w:sz="4" w:space="0" w:color="000000"/>
@@ -13586,7 +14074,7 @@
           </w:tcPr>
           <w:p>
             <w:pPr>
-              <w:pStyle w:val="Contedodatabela"/>
+              <w:pStyle w:val="Contedodatabelauser"/>
               <w:spacing w:before="912" w:after="912"/>
               <w:jc w:val="center"/>
               <w:rPr>
@@ -13605,7 +14093,7 @@
         </w:tc>
         <w:tc>
           <w:tcPr>
-            <w:tcW w:w="2777" w:type="dxa"/>
+            <w:tcW w:w="2778" w:type="dxa"/>
             <w:tcBorders>
               <w:left w:val="single" w:sz="4" w:space="0" w:color="000000"/>
               <w:bottom w:val="single" w:sz="4" w:space="0" w:color="000000"/>
@@ -13613,7 +14101,7 @@
           </w:tcPr>
           <w:p>
             <w:pPr>
-              <w:pStyle w:val="Contedodatabela"/>
+              <w:pStyle w:val="Contedodatabelauser"/>
               <w:spacing w:before="912" w:after="912"/>
               <w:jc w:val="center"/>
               <w:rPr/>
@@ -13635,7 +14123,7 @@
           </w:tcPr>
           <w:p>
             <w:pPr>
-              <w:pStyle w:val="Contedodatabela"/>
+              <w:pStyle w:val="Contedodatabelauser"/>
               <w:jc w:val="left"/>
               <w:rPr/>
             </w:pPr>
@@ -13673,7 +14161,7 @@
             </w:r>
             <w:r>
               <w:rPr/>
-              <w:t xml:space="preserve"> contínuo. </w:t>
+              <w:t xml:space="preserve"> contínuo.</w:t>
             </w:r>
           </w:p>
         </w:tc>
@@ -13703,6 +14191,7 @@
     <w:p>
       <w:pPr>
         <w:pStyle w:val="Heading2"/>
+        <w:spacing w:before="0" w:after="120"/>
         <w:rPr/>
       </w:pPr>
       <w:bookmarkStart w:id="27" w:name="_Toc208341110"/>
@@ -13844,18 +14333,18 @@
         <w:rPr/>
         <w:t xml:space="preserve"> </w:t>
       </w:r>
-      <w:bookmarkStart w:id="34" w:name="_c416v7vsc6tu"/>
-      <w:bookmarkStart w:id="35" w:name="_eys2dox2ksiz"/>
-      <w:bookmarkStart w:id="36" w:name="_svvhujvzdaoc"/>
-      <w:bookmarkStart w:id="37" w:name="_4silupz56pcl"/>
-      <w:bookmarkStart w:id="38" w:name="_c05mh8u26u55"/>
-      <w:bookmarkStart w:id="39" w:name="_v4tufsg5tzi2"/>
-      <w:bookmarkStart w:id="40" w:name="_3cwavtvg9zuo"/>
-      <w:bookmarkStart w:id="41" w:name="_6mad4wn9nuav"/>
-      <w:bookmarkStart w:id="42" w:name="_j12f6xsp0jfi"/>
-      <w:bookmarkStart w:id="43" w:name="_6gn227md0o7x"/>
-      <w:bookmarkStart w:id="44" w:name="_nn0nimgeko23"/>
-      <w:bookmarkStart w:id="45" w:name="_2zqrayimty9"/>
+      <w:bookmarkStart w:id="34" w:name="_2zqrayimty9"/>
+      <w:bookmarkStart w:id="35" w:name="_nn0nimgeko23"/>
+      <w:bookmarkStart w:id="36" w:name="_6gn227md0o7x"/>
+      <w:bookmarkStart w:id="37" w:name="_j12f6xsp0jfi"/>
+      <w:bookmarkStart w:id="38" w:name="_6mad4wn9nuav"/>
+      <w:bookmarkStart w:id="39" w:name="_3cwavtvg9zuo"/>
+      <w:bookmarkStart w:id="40" w:name="_v4tufsg5tzi2"/>
+      <w:bookmarkStart w:id="41" w:name="_c05mh8u26u55"/>
+      <w:bookmarkStart w:id="42" w:name="_4silupz56pcl"/>
+      <w:bookmarkStart w:id="43" w:name="_svvhujvzdaoc"/>
+      <w:bookmarkStart w:id="44" w:name="_eys2dox2ksiz"/>
+      <w:bookmarkStart w:id="45" w:name="_c416v7vsc6tu"/>
       <w:bookmarkEnd w:id="34"/>
       <w:bookmarkEnd w:id="35"/>
       <w:bookmarkEnd w:id="36"/>
@@ -14102,9 +14591,9 @@
       </w:r>
     </w:p>
     <w:sectPr>
-      <w:headerReference w:type="even" r:id="rId16"/>
-      <w:headerReference w:type="default" r:id="rId17"/>
-      <w:headerReference w:type="first" r:id="rId18"/>
+      <w:headerReference w:type="even" r:id="rId17"/>
+      <w:headerReference w:type="default" r:id="rId18"/>
+      <w:headerReference w:type="first" r:id="rId19"/>
       <w:type w:val="nextPage"/>
       <w:pgSz w:w="11906" w:h="16838"/>
       <w:pgMar w:left="1440" w:right="1440" w:gutter="0" w:header="720" w:top="1440" w:footer="0" w:bottom="1440"/>
@@ -14646,6 +15135,369 @@
   <w:abstractNum w:abstractNumId="3">
     <w:lvl w:ilvl="0">
       <w:start w:val="1"/>
+      <w:numFmt w:val="bullet"/>
+      <w:lvlText w:val=""/>
+      <w:lvlJc w:val="left"/>
+      <w:pPr>
+        <w:tabs>
+          <w:tab w:val="num" w:pos="720"/>
+        </w:tabs>
+        <w:ind w:left="720" w:hanging="283"/>
+      </w:pPr>
+      <w:rPr>
+        <w:rFonts w:ascii="Symbol" w:hAnsi="Symbol" w:cs="Symbol" w:hint="default"/>
+      </w:rPr>
+    </w:lvl>
+    <w:lvl w:ilvl="1">
+      <w:start w:val="1"/>
+      <w:numFmt w:val="decimal"/>
+      <w:lvlText w:val="%2."/>
+      <w:lvlJc w:val="left"/>
+      <w:pPr>
+        <w:tabs>
+          <w:tab w:val="num" w:pos="1080"/>
+        </w:tabs>
+        <w:ind w:left="1080" w:hanging="360"/>
+      </w:pPr>
+    </w:lvl>
+    <w:lvl w:ilvl="2">
+      <w:start w:val="1"/>
+      <w:numFmt w:val="decimal"/>
+      <w:lvlText w:val="%3."/>
+      <w:lvlJc w:val="left"/>
+      <w:pPr>
+        <w:tabs>
+          <w:tab w:val="num" w:pos="1440"/>
+        </w:tabs>
+        <w:ind w:left="1440" w:hanging="360"/>
+      </w:pPr>
+    </w:lvl>
+    <w:lvl w:ilvl="3">
+      <w:start w:val="1"/>
+      <w:numFmt w:val="decimal"/>
+      <w:lvlText w:val="%4."/>
+      <w:lvlJc w:val="left"/>
+      <w:pPr>
+        <w:tabs>
+          <w:tab w:val="num" w:pos="1800"/>
+        </w:tabs>
+        <w:ind w:left="1800" w:hanging="360"/>
+      </w:pPr>
+    </w:lvl>
+    <w:lvl w:ilvl="4">
+      <w:start w:val="1"/>
+      <w:numFmt w:val="decimal"/>
+      <w:lvlText w:val="%5."/>
+      <w:lvlJc w:val="left"/>
+      <w:pPr>
+        <w:tabs>
+          <w:tab w:val="num" w:pos="2160"/>
+        </w:tabs>
+        <w:ind w:left="2160" w:hanging="360"/>
+      </w:pPr>
+    </w:lvl>
+    <w:lvl w:ilvl="5">
+      <w:start w:val="1"/>
+      <w:numFmt w:val="decimal"/>
+      <w:lvlText w:val="%6."/>
+      <w:lvlJc w:val="left"/>
+      <w:pPr>
+        <w:tabs>
+          <w:tab w:val="num" w:pos="2520"/>
+        </w:tabs>
+        <w:ind w:left="2520" w:hanging="360"/>
+      </w:pPr>
+    </w:lvl>
+    <w:lvl w:ilvl="6">
+      <w:start w:val="1"/>
+      <w:numFmt w:val="decimal"/>
+      <w:lvlText w:val="%7."/>
+      <w:lvlJc w:val="left"/>
+      <w:pPr>
+        <w:tabs>
+          <w:tab w:val="num" w:pos="2880"/>
+        </w:tabs>
+        <w:ind w:left="2880" w:hanging="360"/>
+      </w:pPr>
+    </w:lvl>
+    <w:lvl w:ilvl="7">
+      <w:start w:val="1"/>
+      <w:numFmt w:val="decimal"/>
+      <w:lvlText w:val="%8."/>
+      <w:lvlJc w:val="left"/>
+      <w:pPr>
+        <w:tabs>
+          <w:tab w:val="num" w:pos="3240"/>
+        </w:tabs>
+        <w:ind w:left="3240" w:hanging="360"/>
+      </w:pPr>
+    </w:lvl>
+    <w:lvl w:ilvl="8">
+      <w:start w:val="1"/>
+      <w:numFmt w:val="decimal"/>
+      <w:lvlText w:val="%9."/>
+      <w:lvlJc w:val="left"/>
+      <w:pPr>
+        <w:tabs>
+          <w:tab w:val="num" w:pos="3600"/>
+        </w:tabs>
+        <w:ind w:left="3600" w:hanging="360"/>
+      </w:pPr>
+    </w:lvl>
+  </w:abstractNum>
+  <w:abstractNum w:abstractNumId="4">
+    <w:lvl w:ilvl="0">
+      <w:start w:val="1"/>
+      <w:numFmt w:val="bullet"/>
+      <w:lvlText w:val=""/>
+      <w:lvlJc w:val="left"/>
+      <w:pPr>
+        <w:tabs>
+          <w:tab w:val="num" w:pos="720"/>
+        </w:tabs>
+        <w:ind w:left="720" w:hanging="283"/>
+      </w:pPr>
+      <w:rPr>
+        <w:rFonts w:ascii="Symbol" w:hAnsi="Symbol" w:cs="Symbol" w:hint="default"/>
+      </w:rPr>
+    </w:lvl>
+    <w:lvl w:ilvl="1">
+      <w:start w:val="1"/>
+      <w:numFmt w:val="decimal"/>
+      <w:lvlText w:val="%2."/>
+      <w:lvlJc w:val="left"/>
+      <w:pPr>
+        <w:tabs>
+          <w:tab w:val="num" w:pos="1080"/>
+        </w:tabs>
+        <w:ind w:left="1080" w:hanging="360"/>
+      </w:pPr>
+    </w:lvl>
+    <w:lvl w:ilvl="2">
+      <w:start w:val="1"/>
+      <w:numFmt w:val="decimal"/>
+      <w:lvlText w:val="%3."/>
+      <w:lvlJc w:val="left"/>
+      <w:pPr>
+        <w:tabs>
+          <w:tab w:val="num" w:pos="1440"/>
+        </w:tabs>
+        <w:ind w:left="1440" w:hanging="360"/>
+      </w:pPr>
+    </w:lvl>
+    <w:lvl w:ilvl="3">
+      <w:start w:val="1"/>
+      <w:numFmt w:val="decimal"/>
+      <w:lvlText w:val="%4."/>
+      <w:lvlJc w:val="left"/>
+      <w:pPr>
+        <w:tabs>
+          <w:tab w:val="num" w:pos="1800"/>
+        </w:tabs>
+        <w:ind w:left="1800" w:hanging="360"/>
+      </w:pPr>
+    </w:lvl>
+    <w:lvl w:ilvl="4">
+      <w:start w:val="1"/>
+      <w:numFmt w:val="decimal"/>
+      <w:lvlText w:val="%5."/>
+      <w:lvlJc w:val="left"/>
+      <w:pPr>
+        <w:tabs>
+          <w:tab w:val="num" w:pos="2160"/>
+        </w:tabs>
+        <w:ind w:left="2160" w:hanging="360"/>
+      </w:pPr>
+    </w:lvl>
+    <w:lvl w:ilvl="5">
+      <w:start w:val="1"/>
+      <w:numFmt w:val="decimal"/>
+      <w:lvlText w:val="%6."/>
+      <w:lvlJc w:val="left"/>
+      <w:pPr>
+        <w:tabs>
+          <w:tab w:val="num" w:pos="2520"/>
+        </w:tabs>
+        <w:ind w:left="2520" w:hanging="360"/>
+      </w:pPr>
+    </w:lvl>
+    <w:lvl w:ilvl="6">
+      <w:start w:val="1"/>
+      <w:numFmt w:val="decimal"/>
+      <w:lvlText w:val="%7."/>
+      <w:lvlJc w:val="left"/>
+      <w:pPr>
+        <w:tabs>
+          <w:tab w:val="num" w:pos="2880"/>
+        </w:tabs>
+        <w:ind w:left="2880" w:hanging="360"/>
+      </w:pPr>
+    </w:lvl>
+    <w:lvl w:ilvl="7">
+      <w:start w:val="1"/>
+      <w:numFmt w:val="decimal"/>
+      <w:lvlText w:val="%8."/>
+      <w:lvlJc w:val="left"/>
+      <w:pPr>
+        <w:tabs>
+          <w:tab w:val="num" w:pos="3240"/>
+        </w:tabs>
+        <w:ind w:left="3240" w:hanging="360"/>
+      </w:pPr>
+    </w:lvl>
+    <w:lvl w:ilvl="8">
+      <w:start w:val="1"/>
+      <w:numFmt w:val="decimal"/>
+      <w:lvlText w:val="%9."/>
+      <w:lvlJc w:val="left"/>
+      <w:pPr>
+        <w:tabs>
+          <w:tab w:val="num" w:pos="3600"/>
+        </w:tabs>
+        <w:ind w:left="3600" w:hanging="360"/>
+      </w:pPr>
+    </w:lvl>
+  </w:abstractNum>
+  <w:abstractNum w:abstractNumId="5">
+    <w:lvl w:ilvl="0">
+      <w:start w:val="1"/>
+      <w:numFmt w:val="bullet"/>
+      <w:lvlText w:val=""/>
+      <w:lvlJc w:val="left"/>
+      <w:pPr>
+        <w:tabs>
+          <w:tab w:val="num" w:pos="709"/>
+        </w:tabs>
+        <w:ind w:left="709" w:hanging="283"/>
+      </w:pPr>
+      <w:rPr>
+        <w:rFonts w:ascii="Symbol" w:hAnsi="Symbol" w:cs="Symbol" w:hint="default"/>
+      </w:rPr>
+    </w:lvl>
+    <w:lvl w:ilvl="1">
+      <w:start w:val="1"/>
+      <w:numFmt w:val="bullet"/>
+      <w:lvlText w:val=""/>
+      <w:lvlJc w:val="left"/>
+      <w:pPr>
+        <w:tabs>
+          <w:tab w:val="num" w:pos="1418"/>
+        </w:tabs>
+        <w:ind w:left="1418" w:hanging="283"/>
+      </w:pPr>
+      <w:rPr>
+        <w:rFonts w:ascii="Symbol" w:hAnsi="Symbol" w:cs="Symbol" w:hint="default"/>
+      </w:rPr>
+    </w:lvl>
+    <w:lvl w:ilvl="2">
+      <w:start w:val="1"/>
+      <w:numFmt w:val="bullet"/>
+      <w:lvlText w:val=""/>
+      <w:lvlJc w:val="left"/>
+      <w:pPr>
+        <w:tabs>
+          <w:tab w:val="num" w:pos="2127"/>
+        </w:tabs>
+        <w:ind w:left="2127" w:hanging="283"/>
+      </w:pPr>
+      <w:rPr>
+        <w:rFonts w:ascii="Symbol" w:hAnsi="Symbol" w:cs="Symbol" w:hint="default"/>
+      </w:rPr>
+    </w:lvl>
+    <w:lvl w:ilvl="3">
+      <w:start w:val="1"/>
+      <w:numFmt w:val="bullet"/>
+      <w:lvlText w:val=""/>
+      <w:lvlJc w:val="left"/>
+      <w:pPr>
+        <w:tabs>
+          <w:tab w:val="num" w:pos="2836"/>
+        </w:tabs>
+        <w:ind w:left="2836" w:hanging="283"/>
+      </w:pPr>
+      <w:rPr>
+        <w:rFonts w:ascii="Symbol" w:hAnsi="Symbol" w:cs="Symbol" w:hint="default"/>
+      </w:rPr>
+    </w:lvl>
+    <w:lvl w:ilvl="4">
+      <w:start w:val="1"/>
+      <w:numFmt w:val="bullet"/>
+      <w:lvlText w:val=""/>
+      <w:lvlJc w:val="left"/>
+      <w:pPr>
+        <w:tabs>
+          <w:tab w:val="num" w:pos="3545"/>
+        </w:tabs>
+        <w:ind w:left="3545" w:hanging="283"/>
+      </w:pPr>
+      <w:rPr>
+        <w:rFonts w:ascii="Symbol" w:hAnsi="Symbol" w:cs="Symbol" w:hint="default"/>
+      </w:rPr>
+    </w:lvl>
+    <w:lvl w:ilvl="5">
+      <w:start w:val="1"/>
+      <w:numFmt w:val="bullet"/>
+      <w:lvlText w:val=""/>
+      <w:lvlJc w:val="left"/>
+      <w:pPr>
+        <w:tabs>
+          <w:tab w:val="num" w:pos="4254"/>
+        </w:tabs>
+        <w:ind w:left="4254" w:hanging="283"/>
+      </w:pPr>
+      <w:rPr>
+        <w:rFonts w:ascii="Symbol" w:hAnsi="Symbol" w:cs="Symbol" w:hint="default"/>
+      </w:rPr>
+    </w:lvl>
+    <w:lvl w:ilvl="6">
+      <w:start w:val="1"/>
+      <w:numFmt w:val="bullet"/>
+      <w:lvlText w:val=""/>
+      <w:lvlJc w:val="left"/>
+      <w:pPr>
+        <w:tabs>
+          <w:tab w:val="num" w:pos="4963"/>
+        </w:tabs>
+        <w:ind w:left="4963" w:hanging="283"/>
+      </w:pPr>
+      <w:rPr>
+        <w:rFonts w:ascii="Symbol" w:hAnsi="Symbol" w:cs="Symbol" w:hint="default"/>
+      </w:rPr>
+    </w:lvl>
+    <w:lvl w:ilvl="7">
+      <w:start w:val="1"/>
+      <w:numFmt w:val="bullet"/>
+      <w:lvlText w:val=""/>
+      <w:lvlJc w:val="left"/>
+      <w:pPr>
+        <w:tabs>
+          <w:tab w:val="num" w:pos="5672"/>
+        </w:tabs>
+        <w:ind w:left="5672" w:hanging="283"/>
+      </w:pPr>
+      <w:rPr>
+        <w:rFonts w:ascii="Symbol" w:hAnsi="Symbol" w:cs="Symbol" w:hint="default"/>
+      </w:rPr>
+    </w:lvl>
+    <w:lvl w:ilvl="8">
+      <w:start w:val="1"/>
+      <w:numFmt w:val="bullet"/>
+      <w:lvlText w:val=""/>
+      <w:lvlJc w:val="left"/>
+      <w:pPr>
+        <w:tabs>
+          <w:tab w:val="num" w:pos="6381"/>
+        </w:tabs>
+        <w:ind w:left="6381" w:hanging="283"/>
+      </w:pPr>
+      <w:rPr>
+        <w:rFonts w:ascii="Symbol" w:hAnsi="Symbol" w:cs="Symbol" w:hint="default"/>
+      </w:rPr>
+    </w:lvl>
+  </w:abstractNum>
+  <w:abstractNum w:abstractNumId="6">
+    <w:lvl w:ilvl="0">
+      <w:start w:val="1"/>
       <w:numFmt w:val="none"/>
       <w:suff w:val="nothing"/>
       <w:lvlText w:val=""/>
@@ -14770,6 +15622,15 @@
   </w:num>
   <w:num w:numId="3">
     <w:abstractNumId w:val="3"/>
+  </w:num>
+  <w:num w:numId="4">
+    <w:abstractNumId w:val="4"/>
+  </w:num>
+  <w:num w:numId="5">
+    <w:abstractNumId w:val="5"/>
+  </w:num>
+  <w:num w:numId="6">
+    <w:abstractNumId w:val="6"/>
   </w:num>
 </w:numbering>
 </file>
@@ -15389,27 +16250,34 @@
       <w:szCs w:val="24"/>
     </w:rPr>
   </w:style>
+  <w:style w:type="character" w:styleId="Vnculodendiceuser">
+    <w:name w:val="Vínculo de índice (user)"/>
+    <w:qFormat/>
+    <w:rPr/>
+  </w:style>
   <w:style w:type="character" w:styleId="Vnculodendice">
     <w:name w:val="Vínculo de índice"/>
     <w:qFormat/>
     <w:rPr/>
   </w:style>
-  <w:style w:type="character" w:styleId="Vnculodendiceuser">
-    <w:name w:val="Vínculo de índice (user)"/>
-    <w:qFormat/>
-    <w:rPr/>
-  </w:style>
-  <w:style w:type="character" w:styleId="Marcadoresuser">
-    <w:name w:val="Marcadores (user)"/>
+  <w:style w:type="character" w:styleId="Marcadores">
+    <w:name w:val="Marcadores"/>
     <w:qFormat/>
     <w:rPr>
       <w:rFonts w:ascii="OpenSymbol" w:hAnsi="OpenSymbol" w:eastAsia="OpenSymbol" w:cs="OpenSymbol"/>
     </w:rPr>
   </w:style>
-  <w:style w:type="character" w:styleId="Smbolosdenumerao">
-    <w:name w:val="Símbolos de numeração"/>
+  <w:style w:type="character" w:styleId="Smbolosdenumeraouser">
+    <w:name w:val="Símbolos de numeração (user)"/>
     <w:qFormat/>
     <w:rPr/>
+  </w:style>
+  <w:style w:type="character" w:styleId="Cdigo-fonte">
+    <w:name w:val="Código-fonte"/>
+    <w:qFormat/>
+    <w:rPr>
+      <w:rFonts w:ascii="Liberation Mono" w:hAnsi="Liberation Mono" w:eastAsia="Liberation Mono" w:cs="Liberation Mono"/>
+    </w:rPr>
   </w:style>
   <w:style w:type="paragraph" w:styleId="Ttulo">
     <w:name w:val="Título"/>
@@ -15544,15 +16412,15 @@
     </w:pPr>
     <w:rPr/>
   </w:style>
-  <w:style w:type="paragraph" w:styleId="Cabealhoerodap">
-    <w:name w:val="Cabeçalho e rodapé"/>
+  <w:style w:type="paragraph" w:styleId="Cabealhoerodapuser">
+    <w:name w:val="Cabeçalho e rodapé (user)"/>
     <w:basedOn w:val="Normal"/>
     <w:qFormat/>
     <w:pPr/>
     <w:rPr/>
   </w:style>
-  <w:style w:type="paragraph" w:styleId="Cabealhoerodapuser">
-    <w:name w:val="Cabeçalho e rodapé (user)"/>
+  <w:style w:type="paragraph" w:styleId="Cabealhoerodap">
+    <w:name w:val="Cabeçalho e rodapé"/>
     <w:basedOn w:val="Normal"/>
     <w:qFormat/>
     <w:pPr/>
@@ -15594,7 +16462,7 @@
   </w:style>
   <w:style w:type="paragraph" w:styleId="IndexHeading">
     <w:name w:val="index heading"/>
-    <w:basedOn w:val="Ttulo"/>
+    <w:basedOn w:val="Ttulouser"/>
     <w:pPr/>
     <w:rPr/>
   </w:style>
@@ -15650,6 +16518,13 @@
     </w:pPr>
     <w:rPr/>
   </w:style>
+  <w:style w:type="paragraph" w:styleId="Contedodoquadrouser">
+    <w:name w:val="Conteúdo do quadro (user)"/>
+    <w:basedOn w:val="Normal"/>
+    <w:qFormat/>
+    <w:pPr/>
+    <w:rPr/>
+  </w:style>
   <w:style w:type="paragraph" w:styleId="Contedodoquadro">
     <w:name w:val="Conteúdo do quadro"/>
     <w:basedOn w:val="Normal"/>
@@ -15657,15 +16532,8 @@
     <w:pPr/>
     <w:rPr/>
   </w:style>
-  <w:style w:type="paragraph" w:styleId="Contedodoquadrouser">
-    <w:name w:val="Conteúdo do quadro (user)"/>
-    <w:basedOn w:val="Normal"/>
-    <w:qFormat/>
-    <w:pPr/>
-    <w:rPr/>
-  </w:style>
-  <w:style w:type="paragraph" w:styleId="Contedodatabela">
-    <w:name w:val="Conteúdo da tabela"/>
+  <w:style w:type="paragraph" w:styleId="Contedodatabelauser">
+    <w:name w:val="Conteúdo da tabela (user)"/>
     <w:basedOn w:val="Normal"/>
     <w:qFormat/>
     <w:pPr>
@@ -15674,9 +16542,9 @@
     </w:pPr>
     <w:rPr/>
   </w:style>
-  <w:style w:type="paragraph" w:styleId="Ttulodetabela">
-    <w:name w:val="Título de tabela"/>
-    <w:basedOn w:val="Contedodatabela"/>
+  <w:style w:type="paragraph" w:styleId="Ttulodetabelauser">
+    <w:name w:val="Título de tabela (user)"/>
+    <w:basedOn w:val="Contedodatabelauser"/>
     <w:qFormat/>
     <w:pPr>
       <w:suppressLineNumbers/>
@@ -15687,8 +16555,35 @@
       <w:bCs/>
     </w:rPr>
   </w:style>
-  <w:style w:type="numbering" w:styleId="Semlista" w:default="1">
-    <w:name w:val="Sem lista"/>
+  <w:style w:type="paragraph" w:styleId="Linhahorizontal">
+    <w:name w:val="Linha horizontal"/>
+    <w:basedOn w:val="Normal"/>
+    <w:next w:val="BodyText"/>
+    <w:qFormat/>
+    <w:pPr>
+      <w:suppressLineNumbers/>
+      <w:pBdr>
+        <w:bottom w:val="double" w:sz="2" w:space="0" w:color="808080"/>
+      </w:pBdr>
+      <w:spacing w:before="0" w:after="283"/>
+    </w:pPr>
+    <w:rPr>
+      <w:sz w:val="12"/>
+      <w:szCs w:val="12"/>
+    </w:rPr>
+  </w:style>
+  <w:style w:type="paragraph" w:styleId="Blocodecitao">
+    <w:name w:val="Bloco de citação"/>
+    <w:basedOn w:val="Normal"/>
+    <w:qFormat/>
+    <w:pPr>
+      <w:spacing w:before="0" w:after="283"/>
+      <w:ind w:hanging="0" w:left="567" w:right="567"/>
+    </w:pPr>
+    <w:rPr/>
+  </w:style>
+  <w:style w:type="numbering" w:styleId="Semlistauser" w:default="1">
+    <w:name w:val="Sem lista (user)"/>
     <w:uiPriority w:val="99"/>
     <w:semiHidden/>
     <w:unhideWhenUsed/>

</xml_diff>